<commit_message>
Update data preprocessing and some statistics
</commit_message>
<xml_diff>
--- a/lab1_report.docx
+++ b/lab1_report.docx
@@ -337,14 +337,34 @@
         <w:pStyle w:val="ListParagraph"/>
       </w:pPr>
       <w:r>
-        <w:t>Unknown values – removed</w:t>
-      </w:r>
-    </w:p>
-    <w:p>
-      <w:pPr>
-        <w:pStyle w:val="ListParagraph"/>
-      </w:pPr>
-      <w:r>
+        <w:t>Unknown values</w:t>
+      </w:r>
+      <w:r>
+        <w:t>:</w:t>
+      </w:r>
+    </w:p>
+    <w:p>
+      <w:pPr>
+        <w:pStyle w:val="ListParagraph"/>
+      </w:pPr>
+      <w:r>
+        <w:t xml:space="preserve">There are unknown values in </w:t>
+      </w:r>
+      <w:proofErr w:type="spellStart"/>
+      <w:r>
+        <w:t>workclass</w:t>
+      </w:r>
+      <w:proofErr w:type="spellEnd"/>
+      <w:r>
+        <w:t xml:space="preserve"> category, occupation category and native-country category that are converted to “?”. The unknown values should be removed before we conduct further calculations. </w:t>
+      </w:r>
+    </w:p>
+    <w:p>
+      <w:pPr>
+        <w:pStyle w:val="ListParagraph"/>
+      </w:pPr>
+      <w:r>
+        <w:lastRenderedPageBreak/>
         <w:t>A set of reasonably clean records was extracted using the following conditions:</w:t>
       </w:r>
     </w:p>
@@ -390,7 +410,6 @@
         <w:pStyle w:val="ListParagraph"/>
       </w:pPr>
       <w:r>
-        <w:lastRenderedPageBreak/>
         <w:t xml:space="preserve">For columns with numeric values, I calculated mean, median, mode, trimmed mean, min, max, range, std. </w:t>
       </w:r>
     </w:p>
@@ -418,12 +437,7 @@
       </w:r>
       <w:proofErr w:type="spellEnd"/>
       <w:r>
-        <w:t xml:space="preserve">, education-num </w:t>
-      </w:r>
-      <w:bookmarkStart w:id="0" w:name="_GoBack"/>
-      <w:bookmarkEnd w:id="0"/>
-      <w:r>
-        <w:t xml:space="preserve">and hours-per-week. </w:t>
+        <w:t xml:space="preserve">, education-num and hours-per-week. </w:t>
       </w:r>
       <w:r>
         <w:t xml:space="preserve">However, there are huge differences between mean and median of column </w:t>
@@ -470,6 +484,8 @@
       <w:r>
         <w:t>Trimmed mean can also tell us that problem. After removing 20% of the largest and smallest values, the means of capital-gain and capital-loss vary greatly.</w:t>
       </w:r>
+      <w:bookmarkStart w:id="0" w:name="_GoBack"/>
+      <w:bookmarkEnd w:id="0"/>
     </w:p>
     <w:p>
       <w:pPr>

</xml_diff>

<commit_message>
add some explanation to report section
</commit_message>
<xml_diff>
--- a/lab1_report.docx
+++ b/lab1_report.docx
@@ -71,7 +71,7 @@
       <w:pPr>
         <w:pStyle w:val="ListParagraph"/>
       </w:pPr>
-      <w:hyperlink r:id="rId5" w:history="1">
+      <w:hyperlink r:id="rId7" w:history="1">
         <w:r>
           <w:rPr>
             <w:rStyle w:val="Hyperlink"/>
@@ -129,6 +129,38 @@
     <w:p>
       <w:pPr>
         <w:pStyle w:val="ListParagraph"/>
+      </w:pPr>
+      <w:r>
+        <w:t>How is real estate related to income?</w:t>
+      </w:r>
+    </w:p>
+    <w:p>
+      <w:pPr>
+        <w:pStyle w:val="ListParagraph"/>
+      </w:pPr>
+      <w:r>
+        <w:t>How is educational experience related to income?</w:t>
+      </w:r>
+    </w:p>
+    <w:p>
+      <w:pPr>
+        <w:pStyle w:val="ListParagraph"/>
+      </w:pPr>
+      <w:r>
+        <w:t>How the portion of investment income compared to total income for different stratum.</w:t>
+      </w:r>
+    </w:p>
+    <w:p>
+      <w:pPr>
+        <w:pStyle w:val="ListParagraph"/>
+      </w:pPr>
+      <w:r>
+        <w:t>Is there any racial or reginal discrimination that influences educational level or income?</w:t>
+      </w:r>
+    </w:p>
+    <w:p>
+      <w:pPr>
+        <w:pStyle w:val="ListParagraph"/>
         <w:numPr>
           <w:ilvl w:val="0"/>
           <w:numId w:val="1"/>
@@ -141,6 +173,14 @@
     <w:p>
       <w:pPr>
         <w:pStyle w:val="ListParagraph"/>
+      </w:pPr>
+      <w:r>
+        <w:t>We can try to grab some other data (both in domain and cross-domain) and see if the model we built on our dataset still works on these test data, a reasonable loss can be accepted, but a significant loss might suggest that our model is biased, either by the algorithm itself or by the sampling process.</w:t>
+      </w:r>
+    </w:p>
+    <w:p>
+      <w:pPr>
+        <w:pStyle w:val="ListParagraph"/>
         <w:numPr>
           <w:ilvl w:val="0"/>
           <w:numId w:val="1"/>
@@ -154,6 +194,8 @@
       <w:pPr>
         <w:pStyle w:val="ListParagraph"/>
       </w:pPr>
+      <w:bookmarkStart w:id="0" w:name="_GoBack"/>
+      <w:bookmarkEnd w:id="0"/>
     </w:p>
     <w:p>
       <w:r>
@@ -197,6 +239,637 @@
       <w:pPr>
         <w:pStyle w:val="ListParagraph"/>
       </w:pPr>
+      <w:r>
+        <w:rPr>
+          <w:noProof/>
+        </w:rPr>
+        <w:lastRenderedPageBreak/>
+        <mc:AlternateContent>
+          <mc:Choice Requires="wps">
+            <w:drawing>
+              <wp:anchor distT="45720" distB="45720" distL="114300" distR="114300" simplePos="0" relativeHeight="251659264" behindDoc="0" locked="0" layoutInCell="1" allowOverlap="1" wp14:anchorId="53F100FD" wp14:editId="1B2F1057">
+                <wp:simplePos x="0" y="0"/>
+                <wp:positionH relativeFrom="margin">
+                  <wp:align>right</wp:align>
+                </wp:positionH>
+                <wp:positionV relativeFrom="paragraph">
+                  <wp:posOffset>309880</wp:posOffset>
+                </wp:positionV>
+                <wp:extent cx="5786120" cy="1404620"/>
+                <wp:effectExtent l="0" t="0" r="24130" b="13970"/>
+                <wp:wrapTopAndBottom/>
+                <wp:docPr id="217" name="Text Box 2"/>
+                <wp:cNvGraphicFramePr>
+                  <a:graphicFrameLocks xmlns:a="http://schemas.openxmlformats.org/drawingml/2006/main"/>
+                </wp:cNvGraphicFramePr>
+                <a:graphic xmlns:a="http://schemas.openxmlformats.org/drawingml/2006/main">
+                  <a:graphicData uri="http://schemas.microsoft.com/office/word/2010/wordprocessingShape">
+                    <wps:wsp>
+                      <wps:cNvSpPr txBox="1">
+                        <a:spLocks noChangeArrowheads="1"/>
+                      </wps:cNvSpPr>
+                      <wps:spPr bwMode="auto">
+                        <a:xfrm>
+                          <a:off x="0" y="0"/>
+                          <a:ext cx="5786120" cy="1404620"/>
+                        </a:xfrm>
+                        <a:prstGeom prst="rect">
+                          <a:avLst/>
+                        </a:prstGeom>
+                        <a:solidFill>
+                          <a:srgbClr val="FFFFFF"/>
+                        </a:solidFill>
+                        <a:ln w="9525">
+                          <a:solidFill>
+                            <a:srgbClr val="000000"/>
+                          </a:solidFill>
+                          <a:miter lim="800000"/>
+                          <a:headEnd/>
+                          <a:tailEnd/>
+                        </a:ln>
+                      </wps:spPr>
+                      <wps:txbx>
+                        <w:txbxContent>
+                          <w:p>
+                            <w:pPr>
+                              <w:pStyle w:val="Heading2"/>
+                              <w:shd w:val="clear" w:color="auto" w:fill="FFFFFF"/>
+                              <w:spacing w:before="480" w:beforeAutospacing="0" w:after="240" w:afterAutospacing="0"/>
+                              <w:textAlignment w:val="baseline"/>
+                              <w:rPr>
+                                <w:rFonts w:ascii="Arial" w:hAnsi="Arial" w:cs="Arial"/>
+                                <w:b w:val="0"/>
+                                <w:bCs w:val="0"/>
+                                <w:color w:val="000000"/>
+                                <w:sz w:val="30"/>
+                                <w:szCs w:val="30"/>
+                              </w:rPr>
+                            </w:pPr>
+                            <w:r>
+                              <w:rPr>
+                                <w:rFonts w:ascii="Arial" w:hAnsi="Arial" w:cs="Arial"/>
+                                <w:b w:val="0"/>
+                                <w:bCs w:val="0"/>
+                                <w:color w:val="000000"/>
+                                <w:sz w:val="30"/>
+                                <w:szCs w:val="30"/>
+                              </w:rPr>
+                              <w:t xml:space="preserve">Description of </w:t>
+                            </w:r>
+                            <w:proofErr w:type="spellStart"/>
+                            <w:r>
+                              <w:rPr>
+                                <w:rFonts w:ascii="Arial" w:hAnsi="Arial" w:cs="Arial"/>
+                                <w:b w:val="0"/>
+                                <w:bCs w:val="0"/>
+                                <w:color w:val="000000"/>
+                                <w:sz w:val="30"/>
+                                <w:szCs w:val="30"/>
+                              </w:rPr>
+                              <w:t>fnlwgt</w:t>
+                            </w:r>
+                            <w:proofErr w:type="spellEnd"/>
+                            <w:r>
+                              <w:rPr>
+                                <w:rFonts w:ascii="Arial" w:hAnsi="Arial" w:cs="Arial"/>
+                                <w:b w:val="0"/>
+                                <w:bCs w:val="0"/>
+                                <w:color w:val="000000"/>
+                                <w:sz w:val="30"/>
+                                <w:szCs w:val="30"/>
+                              </w:rPr>
+                              <w:t xml:space="preserve"> (final weight)</w:t>
+                            </w:r>
+                          </w:p>
+                          <w:p>
+                            <w:pPr>
+                              <w:widowControl/>
+                              <w:shd w:val="clear" w:color="auto" w:fill="FFFFFF"/>
+                              <w:spacing w:before="158" w:after="158" w:line="240" w:lineRule="auto"/>
+                              <w:jc w:val="left"/>
+                              <w:textAlignment w:val="baseline"/>
+                              <w:rPr>
+                                <w:rFonts w:ascii="Arial" w:eastAsia="Times New Roman" w:hAnsi="Arial" w:cs="Arial"/>
+                                <w:sz w:val="21"/>
+                                <w:szCs w:val="21"/>
+                              </w:rPr>
+                            </w:pPr>
+                            <w:r>
+                              <w:rPr>
+                                <w:rFonts w:ascii="Arial" w:eastAsia="Times New Roman" w:hAnsi="Arial" w:cs="Arial"/>
+                                <w:sz w:val="21"/>
+                                <w:szCs w:val="21"/>
+                              </w:rPr>
+                              <w:t>The weights on the Current Population Survey (CPS) files are controlled to independent estimates of the civilian noninstitutional population of the US. These are prepared monthly for us by Population Division here at the Census Bureau. We use 3 sets of controls. These are:</w:t>
+                            </w:r>
+                          </w:p>
+                          <w:p>
+                            <w:pPr>
+                              <w:widowControl/>
+                              <w:numPr>
+                                <w:ilvl w:val="0"/>
+                                <w:numId w:val="3"/>
+                              </w:numPr>
+                              <w:shd w:val="clear" w:color="auto" w:fill="FFFFFF"/>
+                              <w:spacing w:after="0" w:line="240" w:lineRule="auto"/>
+                              <w:ind w:left="0"/>
+                              <w:jc w:val="left"/>
+                              <w:textAlignment w:val="baseline"/>
+                              <w:rPr>
+                                <w:rFonts w:ascii="Arial" w:eastAsia="Times New Roman" w:hAnsi="Arial" w:cs="Arial"/>
+                                <w:sz w:val="21"/>
+                                <w:szCs w:val="21"/>
+                              </w:rPr>
+                            </w:pPr>
+                            <w:r>
+                              <w:rPr>
+                                <w:rFonts w:ascii="Arial" w:eastAsia="Times New Roman" w:hAnsi="Arial" w:cs="Arial"/>
+                                <w:sz w:val="21"/>
+                                <w:szCs w:val="21"/>
+                              </w:rPr>
+                              <w:t xml:space="preserve">A single cell </w:t>
+                            </w:r>
+                            <w:proofErr w:type="gramStart"/>
+                            <w:r>
+                              <w:rPr>
+                                <w:rFonts w:ascii="Arial" w:eastAsia="Times New Roman" w:hAnsi="Arial" w:cs="Arial"/>
+                                <w:sz w:val="21"/>
+                                <w:szCs w:val="21"/>
+                              </w:rPr>
+                              <w:t>estimate</w:t>
+                            </w:r>
+                            <w:proofErr w:type="gramEnd"/>
+                            <w:r>
+                              <w:rPr>
+                                <w:rFonts w:ascii="Arial" w:eastAsia="Times New Roman" w:hAnsi="Arial" w:cs="Arial"/>
+                                <w:sz w:val="21"/>
+                                <w:szCs w:val="21"/>
+                              </w:rPr>
+                              <w:t xml:space="preserve"> of the population 16+ for each state.</w:t>
+                            </w:r>
+                          </w:p>
+                          <w:p>
+                            <w:pPr>
+                              <w:widowControl/>
+                              <w:numPr>
+                                <w:ilvl w:val="0"/>
+                                <w:numId w:val="3"/>
+                              </w:numPr>
+                              <w:shd w:val="clear" w:color="auto" w:fill="FFFFFF"/>
+                              <w:spacing w:after="0" w:line="240" w:lineRule="auto"/>
+                              <w:ind w:left="0"/>
+                              <w:jc w:val="left"/>
+                              <w:textAlignment w:val="baseline"/>
+                              <w:rPr>
+                                <w:rFonts w:ascii="Arial" w:eastAsia="Times New Roman" w:hAnsi="Arial" w:cs="Arial"/>
+                                <w:sz w:val="21"/>
+                                <w:szCs w:val="21"/>
+                              </w:rPr>
+                            </w:pPr>
+                            <w:r>
+                              <w:rPr>
+                                <w:rFonts w:ascii="Arial" w:eastAsia="Times New Roman" w:hAnsi="Arial" w:cs="Arial"/>
+                                <w:sz w:val="21"/>
+                                <w:szCs w:val="21"/>
+                              </w:rPr>
+                              <w:t>Controls for Hispanic Origin by age and sex.</w:t>
+                            </w:r>
+                          </w:p>
+                          <w:p>
+                            <w:pPr>
+                              <w:widowControl/>
+                              <w:numPr>
+                                <w:ilvl w:val="0"/>
+                                <w:numId w:val="3"/>
+                              </w:numPr>
+                              <w:shd w:val="clear" w:color="auto" w:fill="FFFFFF"/>
+                              <w:spacing w:after="0" w:line="240" w:lineRule="auto"/>
+                              <w:ind w:left="0"/>
+                              <w:jc w:val="left"/>
+                              <w:textAlignment w:val="baseline"/>
+                              <w:rPr>
+                                <w:rFonts w:ascii="Arial" w:eastAsia="Times New Roman" w:hAnsi="Arial" w:cs="Arial"/>
+                                <w:sz w:val="21"/>
+                                <w:szCs w:val="21"/>
+                              </w:rPr>
+                            </w:pPr>
+                            <w:r>
+                              <w:rPr>
+                                <w:rFonts w:ascii="Arial" w:eastAsia="Times New Roman" w:hAnsi="Arial" w:cs="Arial"/>
+                                <w:sz w:val="21"/>
+                                <w:szCs w:val="21"/>
+                              </w:rPr>
+                              <w:t>Controls by Race, age and sex.</w:t>
+                            </w:r>
+                          </w:p>
+                          <w:p>
+                            <w:pPr>
+                              <w:widowControl/>
+                              <w:shd w:val="clear" w:color="auto" w:fill="FFFFFF"/>
+                              <w:spacing w:before="158" w:after="158" w:line="240" w:lineRule="auto"/>
+                              <w:jc w:val="left"/>
+                              <w:textAlignment w:val="baseline"/>
+                              <w:rPr>
+                                <w:rFonts w:ascii="Arial" w:eastAsia="Times New Roman" w:hAnsi="Arial" w:cs="Arial"/>
+                                <w:sz w:val="21"/>
+                                <w:szCs w:val="21"/>
+                              </w:rPr>
+                            </w:pPr>
+                            <w:r>
+                              <w:rPr>
+                                <w:rFonts w:ascii="Arial" w:eastAsia="Times New Roman" w:hAnsi="Arial" w:cs="Arial"/>
+                                <w:sz w:val="21"/>
+                                <w:szCs w:val="21"/>
+                              </w:rPr>
+                              <w:t xml:space="preserve">We use all three sets of controls in our weighting program and "rake" through them 6 times so that by the end we come back to all the controls we used. The term estimate refers to population totals derived from CPS by creating "weighted tallies" of any specified socio-economic characteristics of the population. People with similar demographic characteristics should have similar weights. There is one important caveat to remember about this statement. That is that since the CPS sample is </w:t>
+                            </w:r>
+                            <w:proofErr w:type="gramStart"/>
+                            <w:r>
+                              <w:rPr>
+                                <w:rFonts w:ascii="Arial" w:eastAsia="Times New Roman" w:hAnsi="Arial" w:cs="Arial"/>
+                                <w:sz w:val="21"/>
+                                <w:szCs w:val="21"/>
+                              </w:rPr>
+                              <w:t>actually a</w:t>
+                            </w:r>
+                            <w:proofErr w:type="gramEnd"/>
+                            <w:r>
+                              <w:rPr>
+                                <w:rFonts w:ascii="Arial" w:eastAsia="Times New Roman" w:hAnsi="Arial" w:cs="Arial"/>
+                                <w:sz w:val="21"/>
+                                <w:szCs w:val="21"/>
+                              </w:rPr>
+                              <w:t xml:space="preserve"> collection of 51 state samples, each with its own probability of selection, the statement only applies within state.</w:t>
+                            </w:r>
+                            <w:r>
+                              <w:rPr>
+                                <w:rFonts w:ascii="Arial" w:eastAsia="Times New Roman" w:hAnsi="Arial" w:cs="Arial"/>
+                                <w:sz w:val="21"/>
+                                <w:szCs w:val="21"/>
+                              </w:rPr>
+                              <w:t>[1]</w:t>
+                            </w:r>
+                          </w:p>
+                          <w:p>
+                            <w:pPr>
+                              <w:rPr>
+                                <w:rFonts w:ascii="Helvetica" w:hAnsi="Helvetica" w:cs="Helvetica"/>
+                                <w:color w:val="333333"/>
+                                <w:sz w:val="21"/>
+                                <w:szCs w:val="21"/>
+                                <w:shd w:val="clear" w:color="auto" w:fill="FFFFFF"/>
+                              </w:rPr>
+                            </w:pPr>
+                            <w:r>
+                              <w:rPr>
+                                <w:rFonts w:ascii="Helvetica" w:hAnsi="Helvetica" w:cs="Helvetica"/>
+                                <w:color w:val="333333"/>
+                                <w:sz w:val="21"/>
+                                <w:szCs w:val="21"/>
+                                <w:shd w:val="clear" w:color="auto" w:fill="FFFFFF"/>
+                              </w:rPr>
+                              <w:t>. The continuous variable </w:t>
+                            </w:r>
+                            <w:proofErr w:type="spellStart"/>
+                            <w:r>
+                              <w:rPr>
+                                <w:rStyle w:val="HTMLCode"/>
+                                <w:rFonts w:eastAsiaTheme="minorEastAsia"/>
+                                <w:color w:val="333333"/>
+                                <w:sz w:val="19"/>
+                                <w:szCs w:val="19"/>
+                              </w:rPr>
+                              <w:t>fnlwgt</w:t>
+                            </w:r>
+                            <w:proofErr w:type="spellEnd"/>
+                            <w:r>
+                              <w:rPr>
+                                <w:rFonts w:ascii="Helvetica" w:hAnsi="Helvetica" w:cs="Helvetica"/>
+                                <w:color w:val="333333"/>
+                                <w:sz w:val="21"/>
+                                <w:szCs w:val="21"/>
+                                <w:shd w:val="clear" w:color="auto" w:fill="FFFFFF"/>
+                              </w:rPr>
+                              <w:t> represents final weight, which is the number of units in the target population that the responding unit represents. </w:t>
+                            </w:r>
+                            <w:r>
+                              <w:rPr>
+                                <w:rFonts w:ascii="Helvetica" w:hAnsi="Helvetica" w:cs="Helvetica"/>
+                                <w:color w:val="333333"/>
+                                <w:sz w:val="21"/>
+                                <w:szCs w:val="21"/>
+                                <w:shd w:val="clear" w:color="auto" w:fill="FFFFFF"/>
+                              </w:rPr>
+                              <w:t>[2]</w:t>
+                            </w:r>
+                          </w:p>
+                        </w:txbxContent>
+                      </wps:txbx>
+                      <wps:bodyPr rot="0" vert="horz" wrap="square" lIns="91440" tIns="45720" rIns="91440" bIns="45720" anchor="t" anchorCtr="0">
+                        <a:spAutoFit/>
+                      </wps:bodyPr>
+                    </wps:wsp>
+                  </a:graphicData>
+                </a:graphic>
+                <wp14:sizeRelH relativeFrom="margin">
+                  <wp14:pctWidth>0</wp14:pctWidth>
+                </wp14:sizeRelH>
+                <wp14:sizeRelV relativeFrom="margin">
+                  <wp14:pctHeight>20000</wp14:pctHeight>
+                </wp14:sizeRelV>
+              </wp:anchor>
+            </w:drawing>
+          </mc:Choice>
+          <mc:Fallback>
+            <w:pict>
+              <v:shapetype w14:anchorId="53F100FD" id="_x0000_t202" coordsize="21600,21600" o:spt="202" path="m,l,21600r21600,l21600,xe">
+                <v:stroke joinstyle="miter"/>
+                <v:path gradientshapeok="t" o:connecttype="rect"/>
+              </v:shapetype>
+              <v:shape id="Text Box 2" o:spid="_x0000_s1026" type="#_x0000_t202" style="position:absolute;left:0;text-align:left;margin-left:404.4pt;margin-top:24.4pt;width:455.6pt;height:110.6pt;z-index:251659264;visibility:visible;mso-wrap-style:square;mso-width-percent:0;mso-height-percent:200;mso-wrap-distance-left:9pt;mso-wrap-distance-top:3.6pt;mso-wrap-distance-right:9pt;mso-wrap-distance-bottom:3.6pt;mso-position-horizontal:right;mso-position-horizontal-relative:margin;mso-position-vertical:absolute;mso-position-vertical-relative:text;mso-width-percent:0;mso-height-percent:200;mso-width-relative:margin;mso-height-relative:margin;v-text-anchor:top" o:gfxdata="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">
+                <v:textbox style="mso-fit-shape-to-text:t">
+                  <w:txbxContent>
+                    <w:p>
+                      <w:pPr>
+                        <w:pStyle w:val="Heading2"/>
+                        <w:shd w:val="clear" w:color="auto" w:fill="FFFFFF"/>
+                        <w:spacing w:before="480" w:beforeAutospacing="0" w:after="240" w:afterAutospacing="0"/>
+                        <w:textAlignment w:val="baseline"/>
+                        <w:rPr>
+                          <w:rFonts w:ascii="Arial" w:hAnsi="Arial" w:cs="Arial"/>
+                          <w:b w:val="0"/>
+                          <w:bCs w:val="0"/>
+                          <w:color w:val="000000"/>
+                          <w:sz w:val="30"/>
+                          <w:szCs w:val="30"/>
+                        </w:rPr>
+                      </w:pPr>
+                      <w:r>
+                        <w:rPr>
+                          <w:rFonts w:ascii="Arial" w:hAnsi="Arial" w:cs="Arial"/>
+                          <w:b w:val="0"/>
+                          <w:bCs w:val="0"/>
+                          <w:color w:val="000000"/>
+                          <w:sz w:val="30"/>
+                          <w:szCs w:val="30"/>
+                        </w:rPr>
+                        <w:t xml:space="preserve">Description of </w:t>
+                      </w:r>
+                      <w:proofErr w:type="spellStart"/>
+                      <w:r>
+                        <w:rPr>
+                          <w:rFonts w:ascii="Arial" w:hAnsi="Arial" w:cs="Arial"/>
+                          <w:b w:val="0"/>
+                          <w:bCs w:val="0"/>
+                          <w:color w:val="000000"/>
+                          <w:sz w:val="30"/>
+                          <w:szCs w:val="30"/>
+                        </w:rPr>
+                        <w:t>fnlwgt</w:t>
+                      </w:r>
+                      <w:proofErr w:type="spellEnd"/>
+                      <w:r>
+                        <w:rPr>
+                          <w:rFonts w:ascii="Arial" w:hAnsi="Arial" w:cs="Arial"/>
+                          <w:b w:val="0"/>
+                          <w:bCs w:val="0"/>
+                          <w:color w:val="000000"/>
+                          <w:sz w:val="30"/>
+                          <w:szCs w:val="30"/>
+                        </w:rPr>
+                        <w:t xml:space="preserve"> (final weight)</w:t>
+                      </w:r>
+                    </w:p>
+                    <w:p>
+                      <w:pPr>
+                        <w:widowControl/>
+                        <w:shd w:val="clear" w:color="auto" w:fill="FFFFFF"/>
+                        <w:spacing w:before="158" w:after="158" w:line="240" w:lineRule="auto"/>
+                        <w:jc w:val="left"/>
+                        <w:textAlignment w:val="baseline"/>
+                        <w:rPr>
+                          <w:rFonts w:ascii="Arial" w:eastAsia="Times New Roman" w:hAnsi="Arial" w:cs="Arial"/>
+                          <w:sz w:val="21"/>
+                          <w:szCs w:val="21"/>
+                        </w:rPr>
+                      </w:pPr>
+                      <w:r>
+                        <w:rPr>
+                          <w:rFonts w:ascii="Arial" w:eastAsia="Times New Roman" w:hAnsi="Arial" w:cs="Arial"/>
+                          <w:sz w:val="21"/>
+                          <w:szCs w:val="21"/>
+                        </w:rPr>
+                        <w:t>The weights on the Current Population Survey (CPS) files are controlled to independent estimates of the civilian noninstitutional population of the US. These are prepared monthly for us by Population Division here at the Census Bureau. We use 3 sets of controls. These are:</w:t>
+                      </w:r>
+                    </w:p>
+                    <w:p>
+                      <w:pPr>
+                        <w:widowControl/>
+                        <w:numPr>
+                          <w:ilvl w:val="0"/>
+                          <w:numId w:val="3"/>
+                        </w:numPr>
+                        <w:shd w:val="clear" w:color="auto" w:fill="FFFFFF"/>
+                        <w:spacing w:after="0" w:line="240" w:lineRule="auto"/>
+                        <w:ind w:left="0"/>
+                        <w:jc w:val="left"/>
+                        <w:textAlignment w:val="baseline"/>
+                        <w:rPr>
+                          <w:rFonts w:ascii="Arial" w:eastAsia="Times New Roman" w:hAnsi="Arial" w:cs="Arial"/>
+                          <w:sz w:val="21"/>
+                          <w:szCs w:val="21"/>
+                        </w:rPr>
+                      </w:pPr>
+                      <w:r>
+                        <w:rPr>
+                          <w:rFonts w:ascii="Arial" w:eastAsia="Times New Roman" w:hAnsi="Arial" w:cs="Arial"/>
+                          <w:sz w:val="21"/>
+                          <w:szCs w:val="21"/>
+                        </w:rPr>
+                        <w:t xml:space="preserve">A single cell </w:t>
+                      </w:r>
+                      <w:proofErr w:type="gramStart"/>
+                      <w:r>
+                        <w:rPr>
+                          <w:rFonts w:ascii="Arial" w:eastAsia="Times New Roman" w:hAnsi="Arial" w:cs="Arial"/>
+                          <w:sz w:val="21"/>
+                          <w:szCs w:val="21"/>
+                        </w:rPr>
+                        <w:t>estimate</w:t>
+                      </w:r>
+                      <w:proofErr w:type="gramEnd"/>
+                      <w:r>
+                        <w:rPr>
+                          <w:rFonts w:ascii="Arial" w:eastAsia="Times New Roman" w:hAnsi="Arial" w:cs="Arial"/>
+                          <w:sz w:val="21"/>
+                          <w:szCs w:val="21"/>
+                        </w:rPr>
+                        <w:t xml:space="preserve"> of the population 16+ for each state.</w:t>
+                      </w:r>
+                    </w:p>
+                    <w:p>
+                      <w:pPr>
+                        <w:widowControl/>
+                        <w:numPr>
+                          <w:ilvl w:val="0"/>
+                          <w:numId w:val="3"/>
+                        </w:numPr>
+                        <w:shd w:val="clear" w:color="auto" w:fill="FFFFFF"/>
+                        <w:spacing w:after="0" w:line="240" w:lineRule="auto"/>
+                        <w:ind w:left="0"/>
+                        <w:jc w:val="left"/>
+                        <w:textAlignment w:val="baseline"/>
+                        <w:rPr>
+                          <w:rFonts w:ascii="Arial" w:eastAsia="Times New Roman" w:hAnsi="Arial" w:cs="Arial"/>
+                          <w:sz w:val="21"/>
+                          <w:szCs w:val="21"/>
+                        </w:rPr>
+                      </w:pPr>
+                      <w:r>
+                        <w:rPr>
+                          <w:rFonts w:ascii="Arial" w:eastAsia="Times New Roman" w:hAnsi="Arial" w:cs="Arial"/>
+                          <w:sz w:val="21"/>
+                          <w:szCs w:val="21"/>
+                        </w:rPr>
+                        <w:t>Controls for Hispanic Origin by age and sex.</w:t>
+                      </w:r>
+                    </w:p>
+                    <w:p>
+                      <w:pPr>
+                        <w:widowControl/>
+                        <w:numPr>
+                          <w:ilvl w:val="0"/>
+                          <w:numId w:val="3"/>
+                        </w:numPr>
+                        <w:shd w:val="clear" w:color="auto" w:fill="FFFFFF"/>
+                        <w:spacing w:after="0" w:line="240" w:lineRule="auto"/>
+                        <w:ind w:left="0"/>
+                        <w:jc w:val="left"/>
+                        <w:textAlignment w:val="baseline"/>
+                        <w:rPr>
+                          <w:rFonts w:ascii="Arial" w:eastAsia="Times New Roman" w:hAnsi="Arial" w:cs="Arial"/>
+                          <w:sz w:val="21"/>
+                          <w:szCs w:val="21"/>
+                        </w:rPr>
+                      </w:pPr>
+                      <w:r>
+                        <w:rPr>
+                          <w:rFonts w:ascii="Arial" w:eastAsia="Times New Roman" w:hAnsi="Arial" w:cs="Arial"/>
+                          <w:sz w:val="21"/>
+                          <w:szCs w:val="21"/>
+                        </w:rPr>
+                        <w:t>Controls by Race, age and sex.</w:t>
+                      </w:r>
+                    </w:p>
+                    <w:p>
+                      <w:pPr>
+                        <w:widowControl/>
+                        <w:shd w:val="clear" w:color="auto" w:fill="FFFFFF"/>
+                        <w:spacing w:before="158" w:after="158" w:line="240" w:lineRule="auto"/>
+                        <w:jc w:val="left"/>
+                        <w:textAlignment w:val="baseline"/>
+                        <w:rPr>
+                          <w:rFonts w:ascii="Arial" w:eastAsia="Times New Roman" w:hAnsi="Arial" w:cs="Arial"/>
+                          <w:sz w:val="21"/>
+                          <w:szCs w:val="21"/>
+                        </w:rPr>
+                      </w:pPr>
+                      <w:r>
+                        <w:rPr>
+                          <w:rFonts w:ascii="Arial" w:eastAsia="Times New Roman" w:hAnsi="Arial" w:cs="Arial"/>
+                          <w:sz w:val="21"/>
+                          <w:szCs w:val="21"/>
+                        </w:rPr>
+                        <w:t xml:space="preserve">We use all three sets of controls in our weighting program and "rake" through them 6 times so that by the end we come back to all the controls we used. The term estimate refers to population totals derived from CPS by creating "weighted tallies" of any specified socio-economic characteristics of the population. People with similar demographic characteristics should have similar weights. There is one important caveat to remember about this statement. That is that since the CPS sample is </w:t>
+                      </w:r>
+                      <w:proofErr w:type="gramStart"/>
+                      <w:r>
+                        <w:rPr>
+                          <w:rFonts w:ascii="Arial" w:eastAsia="Times New Roman" w:hAnsi="Arial" w:cs="Arial"/>
+                          <w:sz w:val="21"/>
+                          <w:szCs w:val="21"/>
+                        </w:rPr>
+                        <w:t>actually a</w:t>
+                      </w:r>
+                      <w:proofErr w:type="gramEnd"/>
+                      <w:r>
+                        <w:rPr>
+                          <w:rFonts w:ascii="Arial" w:eastAsia="Times New Roman" w:hAnsi="Arial" w:cs="Arial"/>
+                          <w:sz w:val="21"/>
+                          <w:szCs w:val="21"/>
+                        </w:rPr>
+                        <w:t xml:space="preserve"> collection of 51 state samples, each with its own probability of selection, the statement only applies within state.</w:t>
+                      </w:r>
+                      <w:r>
+                        <w:rPr>
+                          <w:rFonts w:ascii="Arial" w:eastAsia="Times New Roman" w:hAnsi="Arial" w:cs="Arial"/>
+                          <w:sz w:val="21"/>
+                          <w:szCs w:val="21"/>
+                        </w:rPr>
+                        <w:t>[1]</w:t>
+                      </w:r>
+                    </w:p>
+                    <w:p>
+                      <w:pPr>
+                        <w:rPr>
+                          <w:rFonts w:ascii="Helvetica" w:hAnsi="Helvetica" w:cs="Helvetica" w:hint="eastAsia"/>
+                          <w:color w:val="333333"/>
+                          <w:sz w:val="21"/>
+                          <w:szCs w:val="21"/>
+                          <w:shd w:val="clear" w:color="auto" w:fill="FFFFFF"/>
+                        </w:rPr>
+                      </w:pPr>
+                      <w:r>
+                        <w:rPr>
+                          <w:rFonts w:ascii="Helvetica" w:hAnsi="Helvetica" w:cs="Helvetica"/>
+                          <w:color w:val="333333"/>
+                          <w:sz w:val="21"/>
+                          <w:szCs w:val="21"/>
+                          <w:shd w:val="clear" w:color="auto" w:fill="FFFFFF"/>
+                        </w:rPr>
+                        <w:t>. The continuous variable </w:t>
+                      </w:r>
+                      <w:proofErr w:type="spellStart"/>
+                      <w:r>
+                        <w:rPr>
+                          <w:rStyle w:val="HTMLCode"/>
+                          <w:rFonts w:eastAsiaTheme="minorEastAsia"/>
+                          <w:color w:val="333333"/>
+                          <w:sz w:val="19"/>
+                          <w:szCs w:val="19"/>
+                        </w:rPr>
+                        <w:t>fnlwgt</w:t>
+                      </w:r>
+                      <w:proofErr w:type="spellEnd"/>
+                      <w:r>
+                        <w:rPr>
+                          <w:rFonts w:ascii="Helvetica" w:hAnsi="Helvetica" w:cs="Helvetica"/>
+                          <w:color w:val="333333"/>
+                          <w:sz w:val="21"/>
+                          <w:szCs w:val="21"/>
+                          <w:shd w:val="clear" w:color="auto" w:fill="FFFFFF"/>
+                        </w:rPr>
+                        <w:t> represents final weight, which is the number of units in the target population that the responding unit represents. </w:t>
+                      </w:r>
+                      <w:r>
+                        <w:rPr>
+                          <w:rFonts w:ascii="Helvetica" w:hAnsi="Helvetica" w:cs="Helvetica"/>
+                          <w:color w:val="333333"/>
+                          <w:sz w:val="21"/>
+                          <w:szCs w:val="21"/>
+                          <w:shd w:val="clear" w:color="auto" w:fill="FFFFFF"/>
+                        </w:rPr>
+                        <w:t>[2]</w:t>
+                      </w:r>
+                    </w:p>
+                  </w:txbxContent>
+                </v:textbox>
+                <w10:wrap type="topAndBottom" anchorx="margin"/>
+              </v:shape>
+            </w:pict>
+          </mc:Fallback>
+        </mc:AlternateContent>
+      </w:r>
       <w:proofErr w:type="spellStart"/>
       <w:r>
         <w:t>Fnlwgt</w:t>
@@ -210,6 +883,11 @@
       <w:pPr>
         <w:pStyle w:val="ListParagraph"/>
       </w:pPr>
+    </w:p>
+    <w:p>
+      <w:pPr>
+        <w:pStyle w:val="ListParagraph"/>
+      </w:pPr>
       <w:r>
         <w:t>Education, categorical, discrete</w:t>
       </w:r>
@@ -219,6 +897,202 @@
         <w:pStyle w:val="ListParagraph"/>
       </w:pPr>
       <w:r>
+        <w:rPr>
+          <w:noProof/>
+        </w:rPr>
+        <mc:AlternateContent>
+          <mc:Choice Requires="wps">
+            <w:drawing>
+              <wp:anchor distT="45720" distB="45720" distL="114300" distR="114300" simplePos="0" relativeHeight="251661312" behindDoc="0" locked="0" layoutInCell="1" allowOverlap="1" wp14:anchorId="4C674298" wp14:editId="3AB2F7AF">
+                <wp:simplePos x="0" y="0"/>
+                <wp:positionH relativeFrom="column">
+                  <wp:posOffset>504825</wp:posOffset>
+                </wp:positionH>
+                <wp:positionV relativeFrom="paragraph">
+                  <wp:posOffset>385445</wp:posOffset>
+                </wp:positionV>
+                <wp:extent cx="3630930" cy="1404620"/>
+                <wp:effectExtent l="0" t="0" r="26670" b="28575"/>
+                <wp:wrapTopAndBottom/>
+                <wp:docPr id="2" name="Text Box 2"/>
+                <wp:cNvGraphicFramePr>
+                  <a:graphicFrameLocks xmlns:a="http://schemas.openxmlformats.org/drawingml/2006/main"/>
+                </wp:cNvGraphicFramePr>
+                <a:graphic xmlns:a="http://schemas.openxmlformats.org/drawingml/2006/main">
+                  <a:graphicData uri="http://schemas.microsoft.com/office/word/2010/wordprocessingShape">
+                    <wps:wsp>
+                      <wps:cNvSpPr txBox="1">
+                        <a:spLocks noChangeArrowheads="1"/>
+                      </wps:cNvSpPr>
+                      <wps:spPr bwMode="auto">
+                        <a:xfrm>
+                          <a:off x="0" y="0"/>
+                          <a:ext cx="3630930" cy="1404620"/>
+                        </a:xfrm>
+                        <a:prstGeom prst="rect">
+                          <a:avLst/>
+                        </a:prstGeom>
+                        <a:solidFill>
+                          <a:srgbClr val="FFFFFF"/>
+                        </a:solidFill>
+                        <a:ln w="9525">
+                          <a:solidFill>
+                            <a:srgbClr val="000000"/>
+                          </a:solidFill>
+                          <a:miter lim="800000"/>
+                          <a:headEnd/>
+                          <a:tailEnd/>
+                        </a:ln>
+                      </wps:spPr>
+                      <wps:txbx>
+                        <w:txbxContent>
+                          <w:p>
+                            <w:r>
+                              <w:rPr>
+                                <w:rFonts w:ascii="Helvetica" w:hAnsi="Helvetica" w:cs="Helvetica"/>
+                                <w:color w:val="333333"/>
+                                <w:sz w:val="21"/>
+                                <w:szCs w:val="21"/>
+                                <w:shd w:val="clear" w:color="auto" w:fill="FFFFFF"/>
+                              </w:rPr>
+                              <w:t>The variable </w:t>
+                            </w:r>
+                            <w:proofErr w:type="spellStart"/>
+                            <w:r>
+                              <w:rPr>
+                                <w:rStyle w:val="HTMLCode"/>
+                                <w:rFonts w:eastAsiaTheme="minorEastAsia"/>
+                                <w:color w:val="333333"/>
+                                <w:sz w:val="19"/>
+                                <w:szCs w:val="19"/>
+                              </w:rPr>
+                              <w:t>education_num</w:t>
+                            </w:r>
+                            <w:proofErr w:type="spellEnd"/>
+                            <w:r>
+                              <w:rPr>
+                                <w:rFonts w:ascii="Helvetica" w:hAnsi="Helvetica" w:cs="Helvetica"/>
+                                <w:color w:val="333333"/>
+                                <w:sz w:val="21"/>
+                                <w:szCs w:val="21"/>
+                                <w:shd w:val="clear" w:color="auto" w:fill="FFFFFF"/>
+                              </w:rPr>
+                              <w:t> stands for the number of years of education in total, which is a continuous representation of the discrete variable </w:t>
+                            </w:r>
+                            <w:r>
+                              <w:rPr>
+                                <w:rStyle w:val="HTMLCode"/>
+                                <w:rFonts w:eastAsiaTheme="minorEastAsia"/>
+                                <w:color w:val="333333"/>
+                                <w:sz w:val="19"/>
+                                <w:szCs w:val="19"/>
+                              </w:rPr>
+                              <w:t>education</w:t>
+                            </w:r>
+                            <w:r>
+                              <w:rPr>
+                                <w:rFonts w:ascii="Helvetica" w:hAnsi="Helvetica" w:cs="Helvetica"/>
+                                <w:sz w:val="21"/>
+                                <w:szCs w:val="21"/>
+                                <w:shd w:val="clear" w:color="auto" w:fill="FFFFFF"/>
+                              </w:rPr>
+                              <w:t>.[2]</w:t>
+                            </w:r>
+                          </w:p>
+                        </w:txbxContent>
+                      </wps:txbx>
+                      <wps:bodyPr rot="0" vert="horz" wrap="square" lIns="91440" tIns="45720" rIns="91440" bIns="45720" anchor="t" anchorCtr="0">
+                        <a:spAutoFit/>
+                      </wps:bodyPr>
+                    </wps:wsp>
+                  </a:graphicData>
+                </a:graphic>
+                <wp14:sizeRelH relativeFrom="margin">
+                  <wp14:pctWidth>0</wp14:pctWidth>
+                </wp14:sizeRelH>
+                <wp14:sizeRelV relativeFrom="margin">
+                  <wp14:pctHeight>20000</wp14:pctHeight>
+                </wp14:sizeRelV>
+              </wp:anchor>
+            </w:drawing>
+          </mc:Choice>
+          <mc:Fallback>
+            <w:pict>
+              <v:shape w14:anchorId="4C674298" id="_x0000_s1027" type="#_x0000_t202" style="position:absolute;left:0;text-align:left;margin-left:39.75pt;margin-top:30.35pt;width:285.9pt;height:110.6pt;z-index:251661312;visibility:visible;mso-wrap-style:square;mso-width-percent:0;mso-height-percent:200;mso-wrap-distance-left:9pt;mso-wrap-distance-top:3.6pt;mso-wrap-distance-right:9pt;mso-wrap-distance-bottom:3.6pt;mso-position-horizontal:absolute;mso-position-horizontal-relative:text;mso-position-vertical:absolute;mso-position-vertical-relative:text;mso-width-percent:0;mso-height-percent:200;mso-width-relative:margin;mso-height-relative:margin;v-text-anchor:top" o:gfxdata="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">
+                <v:textbox style="mso-fit-shape-to-text:t">
+                  <w:txbxContent>
+                    <w:p>
+                      <w:r>
+                        <w:rPr>
+                          <w:rFonts w:ascii="Helvetica" w:hAnsi="Helvetica" w:cs="Helvetica"/>
+                          <w:color w:val="333333"/>
+                          <w:sz w:val="21"/>
+                          <w:szCs w:val="21"/>
+                          <w:shd w:val="clear" w:color="auto" w:fill="FFFFFF"/>
+                        </w:rPr>
+                        <w:t>T</w:t>
+                      </w:r>
+                      <w:r>
+                        <w:rPr>
+                          <w:rFonts w:ascii="Helvetica" w:hAnsi="Helvetica" w:cs="Helvetica"/>
+                          <w:color w:val="333333"/>
+                          <w:sz w:val="21"/>
+                          <w:szCs w:val="21"/>
+                          <w:shd w:val="clear" w:color="auto" w:fill="FFFFFF"/>
+                        </w:rPr>
+                        <w:t>he variable </w:t>
+                      </w:r>
+                      <w:proofErr w:type="spellStart"/>
+                      <w:r>
+                        <w:rPr>
+                          <w:rStyle w:val="HTMLCode"/>
+                          <w:rFonts w:eastAsiaTheme="minorEastAsia"/>
+                          <w:color w:val="333333"/>
+                          <w:sz w:val="19"/>
+                          <w:szCs w:val="19"/>
+                        </w:rPr>
+                        <w:t>education_num</w:t>
+                      </w:r>
+                      <w:proofErr w:type="spellEnd"/>
+                      <w:r>
+                        <w:rPr>
+                          <w:rFonts w:ascii="Helvetica" w:hAnsi="Helvetica" w:cs="Helvetica"/>
+                          <w:color w:val="333333"/>
+                          <w:sz w:val="21"/>
+                          <w:szCs w:val="21"/>
+                          <w:shd w:val="clear" w:color="auto" w:fill="FFFFFF"/>
+                        </w:rPr>
+                        <w:t> stands for the number of years of education in total, which is a continuous representation of the discrete variable </w:t>
+                      </w:r>
+                      <w:r>
+                        <w:rPr>
+                          <w:rStyle w:val="HTMLCode"/>
+                          <w:rFonts w:eastAsiaTheme="minorEastAsia"/>
+                          <w:color w:val="333333"/>
+                          <w:sz w:val="19"/>
+                          <w:szCs w:val="19"/>
+                        </w:rPr>
+                        <w:t>education</w:t>
+                      </w:r>
+                      <w:r>
+                        <w:rPr>
+                          <w:rFonts w:ascii="Helvetica" w:hAnsi="Helvetica" w:cs="Helvetica"/>
+                          <w:sz w:val="21"/>
+                          <w:szCs w:val="21"/>
+                          <w:shd w:val="clear" w:color="auto" w:fill="FFFFFF"/>
+                        </w:rPr>
+                        <w:t>.[2]</w:t>
+                      </w:r>
+                    </w:p>
+                  </w:txbxContent>
+                </v:textbox>
+                <w10:wrap type="topAndBottom"/>
+              </v:shape>
+            </w:pict>
+          </mc:Fallback>
+        </mc:AlternateContent>
+      </w:r>
+      <w:r>
         <w:t>Education-num: numeric, continuous</w:t>
       </w:r>
     </w:p>
@@ -226,6 +1100,11 @@
       <w:pPr>
         <w:pStyle w:val="ListParagraph"/>
       </w:pPr>
+    </w:p>
+    <w:p>
+      <w:pPr>
+        <w:pStyle w:val="ListParagraph"/>
+      </w:pPr>
       <w:proofErr w:type="gramStart"/>
       <w:r>
         <w:t>Marital-status</w:t>
@@ -248,6 +1127,160 @@
         <w:pStyle w:val="ListParagraph"/>
       </w:pPr>
       <w:r>
+        <w:rPr>
+          <w:noProof/>
+        </w:rPr>
+        <mc:AlternateContent>
+          <mc:Choice Requires="wps">
+            <w:drawing>
+              <wp:anchor distT="45720" distB="45720" distL="114300" distR="114300" simplePos="0" relativeHeight="251663360" behindDoc="0" locked="0" layoutInCell="1" allowOverlap="1" wp14:anchorId="0FBB3B4D" wp14:editId="02B90F98">
+                <wp:simplePos x="0" y="0"/>
+                <wp:positionH relativeFrom="column">
+                  <wp:posOffset>461963</wp:posOffset>
+                </wp:positionH>
+                <wp:positionV relativeFrom="paragraph">
+                  <wp:posOffset>290830</wp:posOffset>
+                </wp:positionV>
+                <wp:extent cx="3783330" cy="1404620"/>
+                <wp:effectExtent l="0" t="0" r="26670" b="11430"/>
+                <wp:wrapTopAndBottom/>
+                <wp:docPr id="3" name="Text Box 2"/>
+                <wp:cNvGraphicFramePr>
+                  <a:graphicFrameLocks xmlns:a="http://schemas.openxmlformats.org/drawingml/2006/main"/>
+                </wp:cNvGraphicFramePr>
+                <a:graphic xmlns:a="http://schemas.openxmlformats.org/drawingml/2006/main">
+                  <a:graphicData uri="http://schemas.microsoft.com/office/word/2010/wordprocessingShape">
+                    <wps:wsp>
+                      <wps:cNvSpPr txBox="1">
+                        <a:spLocks noChangeArrowheads="1"/>
+                      </wps:cNvSpPr>
+                      <wps:spPr bwMode="auto">
+                        <a:xfrm>
+                          <a:off x="0" y="0"/>
+                          <a:ext cx="3783330" cy="1404620"/>
+                        </a:xfrm>
+                        <a:prstGeom prst="rect">
+                          <a:avLst/>
+                        </a:prstGeom>
+                        <a:solidFill>
+                          <a:srgbClr val="FFFFFF"/>
+                        </a:solidFill>
+                        <a:ln w="9525">
+                          <a:solidFill>
+                            <a:srgbClr val="000000"/>
+                          </a:solidFill>
+                          <a:miter lim="800000"/>
+                          <a:headEnd/>
+                          <a:tailEnd/>
+                        </a:ln>
+                      </wps:spPr>
+                      <wps:txbx>
+                        <w:txbxContent>
+                          <w:p>
+                            <w:r>
+                              <w:rPr>
+                                <w:rFonts w:ascii="Helvetica" w:hAnsi="Helvetica" w:cs="Helvetica"/>
+                                <w:color w:val="333333"/>
+                                <w:sz w:val="21"/>
+                                <w:szCs w:val="21"/>
+                                <w:shd w:val="clear" w:color="auto" w:fill="FFFFFF"/>
+                              </w:rPr>
+                              <w:t>The variable </w:t>
+                            </w:r>
+                            <w:r>
+                              <w:rPr>
+                                <w:rStyle w:val="HTMLCode"/>
+                                <w:rFonts w:eastAsiaTheme="minorEastAsia"/>
+                                <w:color w:val="333333"/>
+                                <w:sz w:val="19"/>
+                                <w:szCs w:val="19"/>
+                              </w:rPr>
+                              <w:t>relationship</w:t>
+                            </w:r>
+                            <w:r>
+                              <w:rPr>
+                                <w:rFonts w:ascii="Helvetica" w:hAnsi="Helvetica" w:cs="Helvetica"/>
+                                <w:color w:val="333333"/>
+                                <w:sz w:val="21"/>
+                                <w:szCs w:val="21"/>
+                                <w:shd w:val="clear" w:color="auto" w:fill="FFFFFF"/>
+                              </w:rPr>
+                              <w:t> represents the responding unit’s role in the family.[2]</w:t>
+                            </w:r>
+                          </w:p>
+                        </w:txbxContent>
+                      </wps:txbx>
+                      <wps:bodyPr rot="0" vert="horz" wrap="square" lIns="91440" tIns="45720" rIns="91440" bIns="45720" anchor="t" anchorCtr="0">
+                        <a:spAutoFit/>
+                      </wps:bodyPr>
+                    </wps:wsp>
+                  </a:graphicData>
+                </a:graphic>
+                <wp14:sizeRelH relativeFrom="margin">
+                  <wp14:pctWidth>0</wp14:pctWidth>
+                </wp14:sizeRelH>
+                <wp14:sizeRelV relativeFrom="margin">
+                  <wp14:pctHeight>20000</wp14:pctHeight>
+                </wp14:sizeRelV>
+              </wp:anchor>
+            </w:drawing>
+          </mc:Choice>
+          <mc:Fallback>
+            <w:pict>
+              <v:shape w14:anchorId="0FBB3B4D" id="_x0000_s1028" type="#_x0000_t202" style="position:absolute;left:0;text-align:left;margin-left:36.4pt;margin-top:22.9pt;width:297.9pt;height:110.6pt;z-index:251663360;visibility:visible;mso-wrap-style:square;mso-width-percent:0;mso-height-percent:200;mso-wrap-distance-left:9pt;mso-wrap-distance-top:3.6pt;mso-wrap-distance-right:9pt;mso-wrap-distance-bottom:3.6pt;mso-position-horizontal:absolute;mso-position-horizontal-relative:text;mso-position-vertical:absolute;mso-position-vertical-relative:text;mso-width-percent:0;mso-height-percent:200;mso-width-relative:margin;mso-height-relative:margin;v-text-anchor:top" o:gfxdata="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">
+                <v:textbox style="mso-fit-shape-to-text:t">
+                  <w:txbxContent>
+                    <w:p>
+                      <w:r>
+                        <w:rPr>
+                          <w:rFonts w:ascii="Helvetica" w:hAnsi="Helvetica" w:cs="Helvetica"/>
+                          <w:color w:val="333333"/>
+                          <w:sz w:val="21"/>
+                          <w:szCs w:val="21"/>
+                          <w:shd w:val="clear" w:color="auto" w:fill="FFFFFF"/>
+                        </w:rPr>
+                        <w:t>The variable </w:t>
+                      </w:r>
+                      <w:r>
+                        <w:rPr>
+                          <w:rStyle w:val="HTMLCode"/>
+                          <w:rFonts w:eastAsiaTheme="minorEastAsia"/>
+                          <w:color w:val="333333"/>
+                          <w:sz w:val="19"/>
+                          <w:szCs w:val="19"/>
+                        </w:rPr>
+                        <w:t>relationship</w:t>
+                      </w:r>
+                      <w:r>
+                        <w:rPr>
+                          <w:rFonts w:ascii="Helvetica" w:hAnsi="Helvetica" w:cs="Helvetica"/>
+                          <w:color w:val="333333"/>
+                          <w:sz w:val="21"/>
+                          <w:szCs w:val="21"/>
+                          <w:shd w:val="clear" w:color="auto" w:fill="FFFFFF"/>
+                        </w:rPr>
+                        <w:t> represents the responding unit’s role in the family</w:t>
+                      </w:r>
+                      <w:r>
+                        <w:rPr>
+                          <w:rFonts w:ascii="Helvetica" w:hAnsi="Helvetica" w:cs="Helvetica"/>
+                          <w:color w:val="333333"/>
+                          <w:sz w:val="21"/>
+                          <w:szCs w:val="21"/>
+                          <w:shd w:val="clear" w:color="auto" w:fill="FFFFFF"/>
+                        </w:rPr>
+                        <w:t>.[2]</w:t>
+                      </w:r>
+                    </w:p>
+                  </w:txbxContent>
+                </v:textbox>
+                <w10:wrap type="topAndBottom"/>
+              </v:shape>
+            </w:pict>
+          </mc:Fallback>
+        </mc:AlternateContent>
+      </w:r>
+      <w:r>
         <w:t>Relationship: categorical, discrete</w:t>
       </w:r>
     </w:p>
@@ -255,6 +1288,11 @@
       <w:pPr>
         <w:pStyle w:val="ListParagraph"/>
       </w:pPr>
+    </w:p>
+    <w:p>
+      <w:pPr>
+        <w:pStyle w:val="ListParagraph"/>
+      </w:pPr>
       <w:r>
         <w:t>Race: categorical, discrete</w:t>
       </w:r>
@@ -280,8 +1318,300 @@
         <w:pStyle w:val="ListParagraph"/>
       </w:pPr>
       <w:r>
+        <w:rPr>
+          <w:noProof/>
+        </w:rPr>
+        <w:lastRenderedPageBreak/>
+        <mc:AlternateContent>
+          <mc:Choice Requires="wps">
+            <w:drawing>
+              <wp:anchor distT="45720" distB="45720" distL="114300" distR="114300" simplePos="0" relativeHeight="251665408" behindDoc="0" locked="0" layoutInCell="1" allowOverlap="1" wp14:anchorId="06D98B5D" wp14:editId="4EE33DCD">
+                <wp:simplePos x="0" y="0"/>
+                <wp:positionH relativeFrom="column">
+                  <wp:posOffset>571500</wp:posOffset>
+                </wp:positionH>
+                <wp:positionV relativeFrom="paragraph">
+                  <wp:posOffset>385445</wp:posOffset>
+                </wp:positionV>
+                <wp:extent cx="4819650" cy="1404620"/>
+                <wp:effectExtent l="0" t="0" r="19050" b="28575"/>
+                <wp:wrapTopAndBottom/>
+                <wp:docPr id="4" name="Text Box 2"/>
+                <wp:cNvGraphicFramePr>
+                  <a:graphicFrameLocks xmlns:a="http://schemas.openxmlformats.org/drawingml/2006/main"/>
+                </wp:cNvGraphicFramePr>
+                <a:graphic xmlns:a="http://schemas.openxmlformats.org/drawingml/2006/main">
+                  <a:graphicData uri="http://schemas.microsoft.com/office/word/2010/wordprocessingShape">
+                    <wps:wsp>
+                      <wps:cNvSpPr txBox="1">
+                        <a:spLocks noChangeArrowheads="1"/>
+                      </wps:cNvSpPr>
+                      <wps:spPr bwMode="auto">
+                        <a:xfrm>
+                          <a:off x="0" y="0"/>
+                          <a:ext cx="4819650" cy="1404620"/>
+                        </a:xfrm>
+                        <a:prstGeom prst="rect">
+                          <a:avLst/>
+                        </a:prstGeom>
+                        <a:solidFill>
+                          <a:srgbClr val="FFFFFF"/>
+                        </a:solidFill>
+                        <a:ln w="9525">
+                          <a:solidFill>
+                            <a:srgbClr val="000000"/>
+                          </a:solidFill>
+                          <a:miter lim="800000"/>
+                          <a:headEnd/>
+                          <a:tailEnd/>
+                        </a:ln>
+                      </wps:spPr>
+                      <wps:txbx>
+                        <w:txbxContent>
+                          <w:p>
+                            <w:r>
+                              <w:rPr>
+                                <w:rFonts w:ascii="Helvetica" w:hAnsi="Helvetica" w:cs="Helvetica"/>
+                                <w:color w:val="333333"/>
+                                <w:sz w:val="21"/>
+                                <w:szCs w:val="21"/>
+                                <w:shd w:val="clear" w:color="auto" w:fill="FFFFFF"/>
+                              </w:rPr>
+                              <w:t>The variable </w:t>
+                            </w:r>
+                            <w:r>
+                              <w:rPr>
+                                <w:rStyle w:val="HTMLCode"/>
+                                <w:rFonts w:eastAsiaTheme="minorEastAsia"/>
+                                <w:color w:val="333333"/>
+                                <w:sz w:val="19"/>
+                                <w:szCs w:val="19"/>
+                              </w:rPr>
+                              <w:t>relationship</w:t>
+                            </w:r>
+                            <w:r>
+                              <w:rPr>
+                                <w:rFonts w:ascii="Helvetica" w:hAnsi="Helvetica" w:cs="Helvetica"/>
+                                <w:color w:val="333333"/>
+                                <w:sz w:val="21"/>
+                                <w:szCs w:val="21"/>
+                                <w:shd w:val="clear" w:color="auto" w:fill="FFFFFF"/>
+                              </w:rPr>
+                              <w:t> represents the responding unit’s role in the family. </w:t>
+                            </w:r>
+                            <w:proofErr w:type="spellStart"/>
+                            <w:r>
+                              <w:rPr>
+                                <w:rStyle w:val="HTMLCode"/>
+                                <w:rFonts w:eastAsiaTheme="minorEastAsia"/>
+                                <w:color w:val="333333"/>
+                                <w:sz w:val="19"/>
+                                <w:szCs w:val="19"/>
+                              </w:rPr>
+                              <w:t>capital_gain</w:t>
+                            </w:r>
+                            <w:proofErr w:type="spellEnd"/>
+                            <w:r>
+                              <w:rPr>
+                                <w:rFonts w:ascii="Helvetica" w:hAnsi="Helvetica" w:cs="Helvetica"/>
+                                <w:color w:val="333333"/>
+                                <w:sz w:val="21"/>
+                                <w:szCs w:val="21"/>
+                                <w:shd w:val="clear" w:color="auto" w:fill="FFFFFF"/>
+                              </w:rPr>
+                              <w:t> and </w:t>
+                            </w:r>
+                            <w:proofErr w:type="spellStart"/>
+                            <w:r>
+                              <w:rPr>
+                                <w:rStyle w:val="HTMLCode"/>
+                                <w:rFonts w:eastAsiaTheme="minorEastAsia"/>
+                                <w:color w:val="333333"/>
+                                <w:sz w:val="19"/>
+                                <w:szCs w:val="19"/>
+                              </w:rPr>
+                              <w:t>capital_loss</w:t>
+                            </w:r>
+                            <w:proofErr w:type="spellEnd"/>
+                            <w:r>
+                              <w:rPr>
+                                <w:rFonts w:ascii="Helvetica" w:hAnsi="Helvetica" w:cs="Helvetica"/>
+                                <w:color w:val="333333"/>
+                                <w:sz w:val="21"/>
+                                <w:szCs w:val="21"/>
+                                <w:shd w:val="clear" w:color="auto" w:fill="FFFFFF"/>
+                              </w:rPr>
+                              <w:t> </w:t>
+                            </w:r>
+                            <w:proofErr w:type="gramStart"/>
+                            <w:r>
+                              <w:rPr>
+                                <w:rFonts w:ascii="Helvetica" w:hAnsi="Helvetica" w:cs="Helvetica"/>
+                                <w:color w:val="333333"/>
+                                <w:sz w:val="21"/>
+                                <w:szCs w:val="21"/>
+                                <w:shd w:val="clear" w:color="auto" w:fill="FFFFFF"/>
+                              </w:rPr>
+                              <w:t>are</w:t>
+                            </w:r>
+                            <w:proofErr w:type="gramEnd"/>
+                            <w:r>
+                              <w:rPr>
+                                <w:rFonts w:ascii="Helvetica" w:hAnsi="Helvetica" w:cs="Helvetica"/>
+                                <w:color w:val="333333"/>
+                                <w:sz w:val="21"/>
+                                <w:szCs w:val="21"/>
+                                <w:shd w:val="clear" w:color="auto" w:fill="FFFFFF"/>
+                              </w:rPr>
+                              <w:t xml:space="preserve"> income from investment sources other than wage/salary.[2]</w:t>
+                            </w:r>
+                          </w:p>
+                        </w:txbxContent>
+                      </wps:txbx>
+                      <wps:bodyPr rot="0" vert="horz" wrap="square" lIns="91440" tIns="45720" rIns="91440" bIns="45720" anchor="t" anchorCtr="0">
+                        <a:spAutoFit/>
+                      </wps:bodyPr>
+                    </wps:wsp>
+                  </a:graphicData>
+                </a:graphic>
+                <wp14:sizeRelH relativeFrom="margin">
+                  <wp14:pctWidth>0</wp14:pctWidth>
+                </wp14:sizeRelH>
+                <wp14:sizeRelV relativeFrom="margin">
+                  <wp14:pctHeight>20000</wp14:pctHeight>
+                </wp14:sizeRelV>
+              </wp:anchor>
+            </w:drawing>
+          </mc:Choice>
+          <mc:Fallback>
+            <w:pict>
+              <v:shape w14:anchorId="06D98B5D" id="_x0000_s1029" type="#_x0000_t202" style="position:absolute;left:0;text-align:left;margin-left:45pt;margin-top:30.35pt;width:379.5pt;height:110.6pt;z-index:251665408;visibility:visible;mso-wrap-style:square;mso-width-percent:0;mso-height-percent:200;mso-wrap-distance-left:9pt;mso-wrap-distance-top:3.6pt;mso-wrap-distance-right:9pt;mso-wrap-distance-bottom:3.6pt;mso-position-horizontal:absolute;mso-position-horizontal-relative:text;mso-position-vertical:absolute;mso-position-vertical-relative:text;mso-width-percent:0;mso-height-percent:200;mso-width-relative:margin;mso-height-relative:margin;v-text-anchor:top" o:gfxdata="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">
+                <v:textbox style="mso-fit-shape-to-text:t">
+                  <w:txbxContent>
+                    <w:p>
+                      <w:r>
+                        <w:rPr>
+                          <w:rFonts w:ascii="Helvetica" w:hAnsi="Helvetica" w:cs="Helvetica"/>
+                          <w:color w:val="333333"/>
+                          <w:sz w:val="21"/>
+                          <w:szCs w:val="21"/>
+                          <w:shd w:val="clear" w:color="auto" w:fill="FFFFFF"/>
+                        </w:rPr>
+                        <w:t>The variable </w:t>
+                      </w:r>
+                      <w:r>
+                        <w:rPr>
+                          <w:rStyle w:val="HTMLCode"/>
+                          <w:rFonts w:eastAsiaTheme="minorEastAsia"/>
+                          <w:color w:val="333333"/>
+                          <w:sz w:val="19"/>
+                          <w:szCs w:val="19"/>
+                        </w:rPr>
+                        <w:t>relationship</w:t>
+                      </w:r>
+                      <w:r>
+                        <w:rPr>
+                          <w:rFonts w:ascii="Helvetica" w:hAnsi="Helvetica" w:cs="Helvetica"/>
+                          <w:color w:val="333333"/>
+                          <w:sz w:val="21"/>
+                          <w:szCs w:val="21"/>
+                          <w:shd w:val="clear" w:color="auto" w:fill="FFFFFF"/>
+                        </w:rPr>
+                        <w:t> represents the responding unit’s role in the family. </w:t>
+                      </w:r>
+                      <w:proofErr w:type="spellStart"/>
+                      <w:r>
+                        <w:rPr>
+                          <w:rStyle w:val="HTMLCode"/>
+                          <w:rFonts w:eastAsiaTheme="minorEastAsia"/>
+                          <w:color w:val="333333"/>
+                          <w:sz w:val="19"/>
+                          <w:szCs w:val="19"/>
+                        </w:rPr>
+                        <w:t>capital_gain</w:t>
+                      </w:r>
+                      <w:proofErr w:type="spellEnd"/>
+                      <w:r>
+                        <w:rPr>
+                          <w:rFonts w:ascii="Helvetica" w:hAnsi="Helvetica" w:cs="Helvetica"/>
+                          <w:color w:val="333333"/>
+                          <w:sz w:val="21"/>
+                          <w:szCs w:val="21"/>
+                          <w:shd w:val="clear" w:color="auto" w:fill="FFFFFF"/>
+                        </w:rPr>
+                        <w:t> and </w:t>
+                      </w:r>
+                      <w:proofErr w:type="spellStart"/>
+                      <w:r>
+                        <w:rPr>
+                          <w:rStyle w:val="HTMLCode"/>
+                          <w:rFonts w:eastAsiaTheme="minorEastAsia"/>
+                          <w:color w:val="333333"/>
+                          <w:sz w:val="19"/>
+                          <w:szCs w:val="19"/>
+                        </w:rPr>
+                        <w:t>capital_loss</w:t>
+                      </w:r>
+                      <w:proofErr w:type="spellEnd"/>
+                      <w:r>
+                        <w:rPr>
+                          <w:rFonts w:ascii="Helvetica" w:hAnsi="Helvetica" w:cs="Helvetica"/>
+                          <w:color w:val="333333"/>
+                          <w:sz w:val="21"/>
+                          <w:szCs w:val="21"/>
+                          <w:shd w:val="clear" w:color="auto" w:fill="FFFFFF"/>
+                        </w:rPr>
+                        <w:t> </w:t>
+                      </w:r>
+                      <w:proofErr w:type="gramStart"/>
+                      <w:r>
+                        <w:rPr>
+                          <w:rFonts w:ascii="Helvetica" w:hAnsi="Helvetica" w:cs="Helvetica"/>
+                          <w:color w:val="333333"/>
+                          <w:sz w:val="21"/>
+                          <w:szCs w:val="21"/>
+                          <w:shd w:val="clear" w:color="auto" w:fill="FFFFFF"/>
+                        </w:rPr>
+                        <w:t>are</w:t>
+                      </w:r>
+                      <w:proofErr w:type="gramEnd"/>
+                      <w:r>
+                        <w:rPr>
+                          <w:rFonts w:ascii="Helvetica" w:hAnsi="Helvetica" w:cs="Helvetica"/>
+                          <w:color w:val="333333"/>
+                          <w:sz w:val="21"/>
+                          <w:szCs w:val="21"/>
+                          <w:shd w:val="clear" w:color="auto" w:fill="FFFFFF"/>
+                        </w:rPr>
+                        <w:t xml:space="preserve"> income from investment sources other than wage/salary.</w:t>
+                      </w:r>
+                      <w:r>
+                        <w:rPr>
+                          <w:rFonts w:ascii="Helvetica" w:hAnsi="Helvetica" w:cs="Helvetica"/>
+                          <w:color w:val="333333"/>
+                          <w:sz w:val="21"/>
+                          <w:szCs w:val="21"/>
+                          <w:shd w:val="clear" w:color="auto" w:fill="FFFFFF"/>
+                        </w:rPr>
+                        <w:t>[2]</w:t>
+                      </w:r>
+                    </w:p>
+                  </w:txbxContent>
+                </v:textbox>
+                <w10:wrap type="topAndBottom"/>
+              </v:shape>
+            </w:pict>
+          </mc:Fallback>
+        </mc:AlternateContent>
+      </w:r>
+      <w:r>
         <w:t>Capital-loss: numeric, continuous</w:t>
       </w:r>
+    </w:p>
+    <w:p>
+      <w:pPr>
+        <w:pStyle w:val="ListParagraph"/>
+      </w:pPr>
     </w:p>
     <w:p>
       <w:pPr>
@@ -364,7 +1694,6 @@
         <w:pStyle w:val="ListParagraph"/>
       </w:pPr>
       <w:r>
-        <w:lastRenderedPageBreak/>
         <w:t>A set of reasonably clean records was extracted using the following conditions:</w:t>
       </w:r>
     </w:p>
@@ -484,19 +1813,80 @@
       <w:r>
         <w:t>Trimmed mean can also tell us that problem. After removing 20% of the largest and smallest values, the means of capital-gain and capital-loss vary greatly.</w:t>
       </w:r>
-      <w:bookmarkStart w:id="0" w:name="_GoBack"/>
-      <w:bookmarkEnd w:id="0"/>
-    </w:p>
-    <w:p>
-      <w:pPr>
-        <w:pStyle w:val="ListParagraph"/>
-      </w:pPr>
-    </w:p>
-    <w:p>
-      <w:pPr>
-        <w:pStyle w:val="ListParagraph"/>
-      </w:pPr>
-    </w:p>
+    </w:p>
+    <w:p>
+      <w:pPr>
+        <w:pStyle w:val="ListParagraph"/>
+      </w:pPr>
+    </w:p>
+    <w:p>
+      <w:r>
+        <w:rPr>
+          <w:rFonts w:hint="eastAsia"/>
+        </w:rPr>
+        <w:t>Source:</w:t>
+      </w:r>
+    </w:p>
+    <w:p>
+      <w:r>
+        <w:t>[1] Kaggle adult census income dataset. Last access: Sept. 2019. url:</w:t>
+      </w:r>
+      <w:r>
+        <w:t xml:space="preserve"> </w:t>
+      </w:r>
+      <w:hyperlink r:id="rId8" w:history="1">
+        <w:r>
+          <w:rPr>
+            <w:rStyle w:val="Hyperlink"/>
+          </w:rPr>
+          <w:t>https://www.kaggle.com/uciml/adult-census-income</w:t>
+        </w:r>
+      </w:hyperlink>
+    </w:p>
+    <w:p>
+      <w:r>
+        <w:lastRenderedPageBreak/>
+        <w:t xml:space="preserve">[2] </w:t>
+      </w:r>
+      <w:proofErr w:type="spellStart"/>
+      <w:r>
+        <w:t>Hao</w:t>
+      </w:r>
+      <w:r>
+        <w:rPr>
+          <w:rFonts w:hint="eastAsia"/>
+        </w:rPr>
+        <w:t>jun</w:t>
+      </w:r>
+      <w:proofErr w:type="spellEnd"/>
+      <w:r>
+        <w:t xml:space="preserve"> Zhu, </w:t>
+      </w:r>
+      <w:r>
+        <w:t>Predicting Earning Potential using the Adult Dataset</w:t>
+      </w:r>
+      <w:r>
+        <w:t xml:space="preserve">. </w:t>
+      </w:r>
+      <w:r>
+        <w:rPr>
+          <w:rFonts w:hint="eastAsia"/>
+        </w:rPr>
+        <w:t>Dec</w:t>
+      </w:r>
+      <w:r>
+        <w:t xml:space="preserve">. 2016. url: </w:t>
+      </w:r>
+      <w:hyperlink r:id="rId9" w:history="1">
+        <w:r>
+          <w:rPr>
+            <w:rStyle w:val="Hyperlink"/>
+          </w:rPr>
+          <w:t>https://rstudio-pubs-static.s3.amazonaws.com/235617_51e06fa6c43b47d1b6daca2523b2f9e4.html</w:t>
+        </w:r>
+      </w:hyperlink>
+    </w:p>
+    <w:p/>
     <w:sectPr>
       <w:pgSz w:w="12240" w:h="15840" w:code="1"/>
       <w:pgMar w:top="1440" w:right="1440" w:bottom="1440" w:left="1440" w:header="720" w:footer="720" w:gutter="0"/>
@@ -505,6 +1895,56 @@
     </w:sectPr>
   </w:body>
 </w:document>
+</file>
+
+<file path=word/endnotes.xml><?xml version="1.0" encoding="utf-8"?>
+<w:endnotes xmlns:wpc="http://schemas.microsoft.com/office/word/2010/wordprocessingCanvas" xmlns:cx="http://schemas.microsoft.com/office/drawing/2014/chartex" xmlns:cx1="http://schemas.microsoft.com/office/drawing/2015/9/8/chartex" xmlns:cx2="http://schemas.microsoft.com/office/drawing/2015/10/21/chartex" xmlns:cx3="http://schemas.microsoft.com/office/drawing/2016/5/9/chartex" xmlns:cx4="http://schemas.microsoft.com/office/drawing/2016/5/10/chartex" xmlns:cx5="http://schemas.microsoft.com/office/drawing/2016/5/11/chartex" xmlns:cx6="http://schemas.microsoft.com/office/drawing/2016/5/12/chartex" xmlns:cx7="http://schemas.microsoft.com/office/drawing/2016/5/13/chartex" xmlns:cx8="http://schemas.microsoft.com/office/drawing/2016/5/14/chartex" xmlns:mc="http://schemas.openxmlformats.org/markup-compatibility/2006" xmlns:aink="http://schemas.microsoft.com/office/drawing/2016/ink" xmlns:am3d="http://schemas.microsoft.com/office/drawing/2017/model3d" xmlns:o="urn:schemas-microsoft-com:office:office" xmlns:r="http://schemas.openxmlformats.org/officeDocument/2006/relationships" xmlns:m="http://schemas.openxmlformats.org/officeDocument/2006/math" xmlns:v="urn:schemas-microsoft-com:vml" xmlns:wp14="http://schemas.microsoft.com/office/word/2010/wordprocessingDrawing" xmlns:wp="http://schemas.openxmlformats.org/drawingml/2006/wordprocessingDrawing" xmlns:w10="urn:schemas-microsoft-com:office:word" xmlns:w="http://schemas.openxmlformats.org/wordprocessingml/2006/main" xmlns:w14="http://schemas.microsoft.com/office/word/2010/wordml" xmlns:w15="http://schemas.microsoft.com/office/word/2012/wordml" xmlns:w16cid="http://schemas.microsoft.com/office/word/2016/wordml/cid" xmlns:w16se="http://schemas.microsoft.com/office/word/2015/wordml/symex" xmlns:wpg="http://schemas.microsoft.com/office/word/2010/wordprocessingGroup" xmlns:wpi="http://schemas.microsoft.com/office/word/2010/wordprocessingInk" xmlns:wne="http://schemas.microsoft.com/office/word/2006/wordml" xmlns:wps="http://schemas.microsoft.com/office/word/2010/wordprocessingShape" mc:Ignorable="w14 w15 w16se w16cid wp14">
+  <w:endnote w:type="separator" w:id="-1">
+    <w:p>
+      <w:pPr>
+        <w:spacing w:after="0" w:line="240" w:lineRule="auto"/>
+      </w:pPr>
+      <w:r>
+        <w:separator/>
+      </w:r>
+    </w:p>
+  </w:endnote>
+  <w:endnote w:type="continuationSeparator" w:id="0">
+    <w:p>
+      <w:pPr>
+        <w:spacing w:after="0" w:line="240" w:lineRule="auto"/>
+      </w:pPr>
+      <w:r>
+        <w:continuationSeparator/>
+      </w:r>
+    </w:p>
+  </w:endnote>
+</w:endnotes>
+</file>
+
+<file path=word/footnotes.xml><?xml version="1.0" encoding="utf-8"?>
+<w:footnotes xmlns:wpc="http://schemas.microsoft.com/office/word/2010/wordprocessingCanvas" xmlns:cx="http://schemas.microsoft.com/office/drawing/2014/chartex" xmlns:cx1="http://schemas.microsoft.com/office/drawing/2015/9/8/chartex" xmlns:cx2="http://schemas.microsoft.com/office/drawing/2015/10/21/chartex" xmlns:cx3="http://schemas.microsoft.com/office/drawing/2016/5/9/chartex" xmlns:cx4="http://schemas.microsoft.com/office/drawing/2016/5/10/chartex" xmlns:cx5="http://schemas.microsoft.com/office/drawing/2016/5/11/chartex" xmlns:cx6="http://schemas.microsoft.com/office/drawing/2016/5/12/chartex" xmlns:cx7="http://schemas.microsoft.com/office/drawing/2016/5/13/chartex" xmlns:cx8="http://schemas.microsoft.com/office/drawing/2016/5/14/chartex" xmlns:mc="http://schemas.openxmlformats.org/markup-compatibility/2006" xmlns:aink="http://schemas.microsoft.com/office/drawing/2016/ink" xmlns:am3d="http://schemas.microsoft.com/office/drawing/2017/model3d" xmlns:o="urn:schemas-microsoft-com:office:office" xmlns:r="http://schemas.openxmlformats.org/officeDocument/2006/relationships" xmlns:m="http://schemas.openxmlformats.org/officeDocument/2006/math" xmlns:v="urn:schemas-microsoft-com:vml" xmlns:wp14="http://schemas.microsoft.com/office/word/2010/wordprocessingDrawing" xmlns:wp="http://schemas.openxmlformats.org/drawingml/2006/wordprocessingDrawing" xmlns:w10="urn:schemas-microsoft-com:office:word" xmlns:w="http://schemas.openxmlformats.org/wordprocessingml/2006/main" xmlns:w14="http://schemas.microsoft.com/office/word/2010/wordml" xmlns:w15="http://schemas.microsoft.com/office/word/2012/wordml" xmlns:w16cid="http://schemas.microsoft.com/office/word/2016/wordml/cid" xmlns:w16se="http://schemas.microsoft.com/office/word/2015/wordml/symex" xmlns:wpg="http://schemas.microsoft.com/office/word/2010/wordprocessingGroup" xmlns:wpi="http://schemas.microsoft.com/office/word/2010/wordprocessingInk" xmlns:wne="http://schemas.microsoft.com/office/word/2006/wordml" xmlns:wps="http://schemas.microsoft.com/office/word/2010/wordprocessingShape" mc:Ignorable="w14 w15 w16se w16cid wp14">
+  <w:footnote w:type="separator" w:id="-1">
+    <w:p>
+      <w:pPr>
+        <w:spacing w:after="0" w:line="240" w:lineRule="auto"/>
+      </w:pPr>
+      <w:r>
+        <w:separator/>
+      </w:r>
+    </w:p>
+  </w:footnote>
+  <w:footnote w:type="continuationSeparator" w:id="0">
+    <w:p>
+      <w:pPr>
+        <w:spacing w:after="0" w:line="240" w:lineRule="auto"/>
+      </w:pPr>
+      <w:r>
+        <w:continuationSeparator/>
+      </w:r>
+    </w:p>
+  </w:footnote>
+</w:footnotes>
 </file>
 
 <file path=word/numbering.xml><?xml version="1.0" encoding="utf-8"?>
@@ -735,11 +2175,127 @@
       </w:rPr>
     </w:lvl>
   </w:abstractNum>
+  <w:abstractNum w:abstractNumId="2" w15:restartNumberingAfterBreak="0">
+    <w:nsid w:val="723A6957"/>
+    <w:multiLevelType w:val="multilevel"/>
+    <w:tmpl w:val="D610D57E"/>
+    <w:lvl w:ilvl="0">
+      <w:start w:val="1"/>
+      <w:numFmt w:val="decimal"/>
+      <w:lvlText w:val="%1."/>
+      <w:lvlJc w:val="left"/>
+      <w:pPr>
+        <w:tabs>
+          <w:tab w:val="num" w:pos="720"/>
+        </w:tabs>
+        <w:ind w:left="720" w:hanging="360"/>
+      </w:pPr>
+    </w:lvl>
+    <w:lvl w:ilvl="1" w:tentative="1">
+      <w:start w:val="1"/>
+      <w:numFmt w:val="decimal"/>
+      <w:lvlText w:val="%2."/>
+      <w:lvlJc w:val="left"/>
+      <w:pPr>
+        <w:tabs>
+          <w:tab w:val="num" w:pos="1440"/>
+        </w:tabs>
+        <w:ind w:left="1440" w:hanging="360"/>
+      </w:pPr>
+    </w:lvl>
+    <w:lvl w:ilvl="2" w:tentative="1">
+      <w:start w:val="1"/>
+      <w:numFmt w:val="decimal"/>
+      <w:lvlText w:val="%3."/>
+      <w:lvlJc w:val="left"/>
+      <w:pPr>
+        <w:tabs>
+          <w:tab w:val="num" w:pos="2160"/>
+        </w:tabs>
+        <w:ind w:left="2160" w:hanging="360"/>
+      </w:pPr>
+    </w:lvl>
+    <w:lvl w:ilvl="3" w:tentative="1">
+      <w:start w:val="1"/>
+      <w:numFmt w:val="decimal"/>
+      <w:lvlText w:val="%4."/>
+      <w:lvlJc w:val="left"/>
+      <w:pPr>
+        <w:tabs>
+          <w:tab w:val="num" w:pos="2880"/>
+        </w:tabs>
+        <w:ind w:left="2880" w:hanging="360"/>
+      </w:pPr>
+    </w:lvl>
+    <w:lvl w:ilvl="4" w:tentative="1">
+      <w:start w:val="1"/>
+      <w:numFmt w:val="decimal"/>
+      <w:lvlText w:val="%5."/>
+      <w:lvlJc w:val="left"/>
+      <w:pPr>
+        <w:tabs>
+          <w:tab w:val="num" w:pos="3600"/>
+        </w:tabs>
+        <w:ind w:left="3600" w:hanging="360"/>
+      </w:pPr>
+    </w:lvl>
+    <w:lvl w:ilvl="5" w:tentative="1">
+      <w:start w:val="1"/>
+      <w:numFmt w:val="decimal"/>
+      <w:lvlText w:val="%6."/>
+      <w:lvlJc w:val="left"/>
+      <w:pPr>
+        <w:tabs>
+          <w:tab w:val="num" w:pos="4320"/>
+        </w:tabs>
+        <w:ind w:left="4320" w:hanging="360"/>
+      </w:pPr>
+    </w:lvl>
+    <w:lvl w:ilvl="6" w:tentative="1">
+      <w:start w:val="1"/>
+      <w:numFmt w:val="decimal"/>
+      <w:lvlText w:val="%7."/>
+      <w:lvlJc w:val="left"/>
+      <w:pPr>
+        <w:tabs>
+          <w:tab w:val="num" w:pos="5040"/>
+        </w:tabs>
+        <w:ind w:left="5040" w:hanging="360"/>
+      </w:pPr>
+    </w:lvl>
+    <w:lvl w:ilvl="7" w:tentative="1">
+      <w:start w:val="1"/>
+      <w:numFmt w:val="decimal"/>
+      <w:lvlText w:val="%8."/>
+      <w:lvlJc w:val="left"/>
+      <w:pPr>
+        <w:tabs>
+          <w:tab w:val="num" w:pos="5760"/>
+        </w:tabs>
+        <w:ind w:left="5760" w:hanging="360"/>
+      </w:pPr>
+    </w:lvl>
+    <w:lvl w:ilvl="8" w:tentative="1">
+      <w:start w:val="1"/>
+      <w:numFmt w:val="decimal"/>
+      <w:lvlText w:val="%9."/>
+      <w:lvlJc w:val="left"/>
+      <w:pPr>
+        <w:tabs>
+          <w:tab w:val="num" w:pos="6480"/>
+        </w:tabs>
+        <w:ind w:left="6480" w:hanging="360"/>
+      </w:pPr>
+    </w:lvl>
+  </w:abstractNum>
   <w:num w:numId="1">
     <w:abstractNumId w:val="0"/>
   </w:num>
   <w:num w:numId="2">
     <w:abstractNumId w:val="1"/>
+  </w:num>
+  <w:num w:numId="3">
+    <w:abstractNumId w:val="2"/>
   </w:num>
 </w:numbering>
 </file>
@@ -1148,6 +2704,48 @@
       <w:jc w:val="both"/>
     </w:pPr>
   </w:style>
+  <w:style w:type="paragraph" w:styleId="Heading1">
+    <w:name w:val="heading 1"/>
+    <w:basedOn w:val="Normal"/>
+    <w:next w:val="Normal"/>
+    <w:link w:val="Heading1Char"/>
+    <w:uiPriority w:val="9"/>
+    <w:qFormat/>
+    <w:rsid w:val="004C316C"/>
+    <w:pPr>
+      <w:keepNext/>
+      <w:keepLines/>
+      <w:spacing w:before="240" w:after="0"/>
+      <w:outlineLvl w:val="0"/>
+    </w:pPr>
+    <w:rPr>
+      <w:rFonts w:asciiTheme="majorHAnsi" w:eastAsiaTheme="majorEastAsia" w:hAnsiTheme="majorHAnsi" w:cstheme="majorBidi"/>
+      <w:color w:val="2F5496" w:themeColor="accent1" w:themeShade="BF"/>
+      <w:sz w:val="32"/>
+      <w:szCs w:val="32"/>
+    </w:rPr>
+  </w:style>
+  <w:style w:type="paragraph" w:styleId="Heading2">
+    <w:name w:val="heading 2"/>
+    <w:basedOn w:val="Normal"/>
+    <w:link w:val="Heading2Char"/>
+    <w:uiPriority w:val="9"/>
+    <w:qFormat/>
+    <w:rsid w:val="00D00170"/>
+    <w:pPr>
+      <w:widowControl/>
+      <w:spacing w:before="100" w:beforeAutospacing="1" w:after="100" w:afterAutospacing="1" w:line="240" w:lineRule="auto"/>
+      <w:jc w:val="left"/>
+      <w:outlineLvl w:val="1"/>
+    </w:pPr>
+    <w:rPr>
+      <w:rFonts w:ascii="Times New Roman" w:eastAsia="Times New Roman" w:hAnsi="Times New Roman" w:cs="Times New Roman"/>
+      <w:b/>
+      <w:bCs/>
+      <w:sz w:val="36"/>
+      <w:szCs w:val="36"/>
+    </w:rPr>
+  </w:style>
   <w:style w:type="character" w:default="1" w:styleId="DefaultParagraphFont">
     <w:name w:val="Default Paragraph Font"/>
     <w:uiPriority w:val="1"/>
@@ -1207,6 +2805,108 @@
     <w:rPr>
       <w:color w:val="605E5C"/>
       <w:shd w:val="clear" w:color="auto" w:fill="E1DFDD"/>
+    </w:rPr>
+  </w:style>
+  <w:style w:type="paragraph" w:styleId="Header">
+    <w:name w:val="header"/>
+    <w:basedOn w:val="Normal"/>
+    <w:link w:val="HeaderChar"/>
+    <w:uiPriority w:val="99"/>
+    <w:unhideWhenUsed/>
+    <w:rsid w:val="00D00170"/>
+    <w:pPr>
+      <w:tabs>
+        <w:tab w:val="center" w:pos="4680"/>
+        <w:tab w:val="right" w:pos="9360"/>
+      </w:tabs>
+      <w:spacing w:after="0" w:line="240" w:lineRule="auto"/>
+    </w:pPr>
+  </w:style>
+  <w:style w:type="character" w:customStyle="1" w:styleId="HeaderChar">
+    <w:name w:val="Header Char"/>
+    <w:basedOn w:val="DefaultParagraphFont"/>
+    <w:link w:val="Header"/>
+    <w:uiPriority w:val="99"/>
+    <w:rsid w:val="00D00170"/>
+  </w:style>
+  <w:style w:type="paragraph" w:styleId="Footer">
+    <w:name w:val="footer"/>
+    <w:basedOn w:val="Normal"/>
+    <w:link w:val="FooterChar"/>
+    <w:uiPriority w:val="99"/>
+    <w:unhideWhenUsed/>
+    <w:rsid w:val="00D00170"/>
+    <w:pPr>
+      <w:tabs>
+        <w:tab w:val="center" w:pos="4680"/>
+        <w:tab w:val="right" w:pos="9360"/>
+      </w:tabs>
+      <w:spacing w:after="0" w:line="240" w:lineRule="auto"/>
+    </w:pPr>
+  </w:style>
+  <w:style w:type="character" w:customStyle="1" w:styleId="FooterChar">
+    <w:name w:val="Footer Char"/>
+    <w:basedOn w:val="DefaultParagraphFont"/>
+    <w:link w:val="Footer"/>
+    <w:uiPriority w:val="99"/>
+    <w:rsid w:val="00D00170"/>
+  </w:style>
+  <w:style w:type="character" w:customStyle="1" w:styleId="Heading2Char">
+    <w:name w:val="Heading 2 Char"/>
+    <w:basedOn w:val="DefaultParagraphFont"/>
+    <w:link w:val="Heading2"/>
+    <w:uiPriority w:val="9"/>
+    <w:rsid w:val="00D00170"/>
+    <w:rPr>
+      <w:rFonts w:ascii="Times New Roman" w:eastAsia="Times New Roman" w:hAnsi="Times New Roman" w:cs="Times New Roman"/>
+      <w:b/>
+      <w:bCs/>
+      <w:sz w:val="36"/>
+      <w:szCs w:val="36"/>
+    </w:rPr>
+  </w:style>
+  <w:style w:type="paragraph" w:styleId="NormalWeb">
+    <w:name w:val="Normal (Web)"/>
+    <w:basedOn w:val="Normal"/>
+    <w:uiPriority w:val="99"/>
+    <w:semiHidden/>
+    <w:unhideWhenUsed/>
+    <w:rsid w:val="00D00170"/>
+    <w:pPr>
+      <w:widowControl/>
+      <w:spacing w:before="100" w:beforeAutospacing="1" w:after="100" w:afterAutospacing="1" w:line="240" w:lineRule="auto"/>
+      <w:jc w:val="left"/>
+    </w:pPr>
+    <w:rPr>
+      <w:rFonts w:ascii="Times New Roman" w:eastAsia="Times New Roman" w:hAnsi="Times New Roman" w:cs="Times New Roman"/>
+      <w:sz w:val="24"/>
+      <w:szCs w:val="24"/>
+    </w:rPr>
+  </w:style>
+  <w:style w:type="character" w:styleId="HTMLCode">
+    <w:name w:val="HTML Code"/>
+    <w:basedOn w:val="DefaultParagraphFont"/>
+    <w:uiPriority w:val="99"/>
+    <w:semiHidden/>
+    <w:unhideWhenUsed/>
+    <w:rsid w:val="00D00170"/>
+    <w:rPr>
+      <w:rFonts w:ascii="Courier New" w:eastAsia="Times New Roman" w:hAnsi="Courier New" w:cs="Courier New"/>
+      <w:sz w:val="20"/>
+      <w:szCs w:val="20"/>
+    </w:rPr>
+  </w:style>
+  <w:style w:type="character" w:customStyle="1" w:styleId="Heading1Char">
+    <w:name w:val="Heading 1 Char"/>
+    <w:basedOn w:val="DefaultParagraphFont"/>
+    <w:link w:val="Heading1"/>
+    <w:uiPriority w:val="9"/>
+    <w:rsid w:val="004C316C"/>
+    <w:rPr>
+      <w:rFonts w:asciiTheme="majorHAnsi" w:eastAsiaTheme="majorEastAsia" w:hAnsiTheme="majorHAnsi" w:cstheme="majorBidi"/>
+      <w:color w:val="2F5496" w:themeColor="accent1" w:themeShade="BF"/>
+      <w:sz w:val="32"/>
+      <w:szCs w:val="32"/>
     </w:rPr>
   </w:style>
 </w:styles>

</xml_diff>

<commit_message>
visualization part and relationships among attributes
</commit_message>
<xml_diff>
--- a/lab1_report.docx
+++ b/lab1_report.docx
@@ -2,6 +2,13 @@
 <file path=word/document.xml><?xml version="1.0" encoding="utf-8"?>
 <w:document xmlns:wpc="http://schemas.microsoft.com/office/word/2010/wordprocessingCanvas" xmlns:cx="http://schemas.microsoft.com/office/drawing/2014/chartex" xmlns:cx1="http://schemas.microsoft.com/office/drawing/2015/9/8/chartex" xmlns:cx2="http://schemas.microsoft.com/office/drawing/2015/10/21/chartex" xmlns:cx3="http://schemas.microsoft.com/office/drawing/2016/5/9/chartex" xmlns:cx4="http://schemas.microsoft.com/office/drawing/2016/5/10/chartex" xmlns:cx5="http://schemas.microsoft.com/office/drawing/2016/5/11/chartex" xmlns:cx6="http://schemas.microsoft.com/office/drawing/2016/5/12/chartex" xmlns:cx7="http://schemas.microsoft.com/office/drawing/2016/5/13/chartex" xmlns:cx8="http://schemas.microsoft.com/office/drawing/2016/5/14/chartex" xmlns:mc="http://schemas.openxmlformats.org/markup-compatibility/2006" xmlns:aink="http://schemas.microsoft.com/office/drawing/2016/ink" xmlns:am3d="http://schemas.microsoft.com/office/drawing/2017/model3d" xmlns:o="urn:schemas-microsoft-com:office:office" xmlns:r="http://schemas.openxmlformats.org/officeDocument/2006/relationships" xmlns:m="http://schemas.openxmlformats.org/officeDocument/2006/math" xmlns:v="urn:schemas-microsoft-com:vml" xmlns:wp14="http://schemas.microsoft.com/office/word/2010/wordprocessingDrawing" xmlns:wp="http://schemas.openxmlformats.org/drawingml/2006/wordprocessingDrawing" xmlns:w10="urn:schemas-microsoft-com:office:word" xmlns:w="http://schemas.openxmlformats.org/wordprocessingml/2006/main" xmlns:w14="http://schemas.microsoft.com/office/word/2010/wordml" xmlns:w15="http://schemas.microsoft.com/office/word/2012/wordml" xmlns:w16cid="http://schemas.microsoft.com/office/word/2016/wordml/cid" xmlns:w16se="http://schemas.microsoft.com/office/word/2015/wordml/symex" xmlns:wpg="http://schemas.microsoft.com/office/word/2010/wordprocessingGroup" xmlns:wpi="http://schemas.microsoft.com/office/word/2010/wordprocessingInk" xmlns:wne="http://schemas.microsoft.com/office/word/2006/wordml" xmlns:wps="http://schemas.microsoft.com/office/word/2010/wordprocessingShape" mc:Ignorable="w14 w15 w16se w16cid wp14">
   <w:body>
+    <w:p>
+      <w:r>
+        <w:t>1. Get the data</w:t>
+      </w:r>
+      <w:bookmarkStart w:id="0" w:name="_GoBack"/>
+      <w:bookmarkEnd w:id="0"/>
+    </w:p>
     <w:p>
       <w:r>
         <w:t xml:space="preserve">2. </w:t>
@@ -194,8 +201,6 @@
       <w:pPr>
         <w:pStyle w:val="ListParagraph"/>
       </w:pPr>
-      <w:bookmarkStart w:id="0" w:name="_GoBack"/>
-      <w:bookmarkEnd w:id="0"/>
     </w:p>
     <w:p>
       <w:r>
@@ -812,7 +817,7 @@
                     <w:p>
                       <w:pPr>
                         <w:rPr>
-                          <w:rFonts w:ascii="Helvetica" w:hAnsi="Helvetica" w:cs="Helvetica" w:hint="eastAsia"/>
+                          <w:rFonts w:ascii="Helvetica" w:hAnsi="Helvetica" w:cs="Helvetica"/>
                           <w:color w:val="333333"/>
                           <w:sz w:val="21"/>
                           <w:szCs w:val="21"/>
@@ -1030,17 +1035,7 @@
                           <w:szCs w:val="21"/>
                           <w:shd w:val="clear" w:color="auto" w:fill="FFFFFF"/>
                         </w:rPr>
-                        <w:t>T</w:t>
-                      </w:r>
-                      <w:r>
-                        <w:rPr>
-                          <w:rFonts w:ascii="Helvetica" w:hAnsi="Helvetica" w:cs="Helvetica"/>
-                          <w:color w:val="333333"/>
-                          <w:sz w:val="21"/>
-                          <w:szCs w:val="21"/>
-                          <w:shd w:val="clear" w:color="auto" w:fill="FFFFFF"/>
-                        </w:rPr>
-                        <w:t>he variable </w:t>
+                        <w:t>The variable </w:t>
                       </w:r>
                       <w:proofErr w:type="spellStart"/>
                       <w:r>
@@ -1259,17 +1254,7 @@
                           <w:szCs w:val="21"/>
                           <w:shd w:val="clear" w:color="auto" w:fill="FFFFFF"/>
                         </w:rPr>
-                        <w:t> represents the responding unit’s role in the family</w:t>
-                      </w:r>
-                      <w:r>
-                        <w:rPr>
-                          <w:rFonts w:ascii="Helvetica" w:hAnsi="Helvetica" w:cs="Helvetica"/>
-                          <w:color w:val="333333"/>
-                          <w:sz w:val="21"/>
-                          <w:szCs w:val="21"/>
-                          <w:shd w:val="clear" w:color="auto" w:fill="FFFFFF"/>
-                        </w:rPr>
-                        <w:t>.[2]</w:t>
+                        <w:t> represents the responding unit’s role in the family.[2]</w:t>
                       </w:r>
                     </w:p>
                   </w:txbxContent>
@@ -1583,17 +1568,7 @@
                           <w:szCs w:val="21"/>
                           <w:shd w:val="clear" w:color="auto" w:fill="FFFFFF"/>
                         </w:rPr>
-                        <w:t xml:space="preserve"> income from investment sources other than wage/salary.</w:t>
-                      </w:r>
-                      <w:r>
-                        <w:rPr>
-                          <w:rFonts w:ascii="Helvetica" w:hAnsi="Helvetica" w:cs="Helvetica"/>
-                          <w:color w:val="333333"/>
-                          <w:sz w:val="21"/>
-                          <w:szCs w:val="21"/>
-                          <w:shd w:val="clear" w:color="auto" w:fill="FFFFFF"/>
-                        </w:rPr>
-                        <w:t>[2]</w:t>
+                        <w:t xml:space="preserve"> income from investment sources other than wage/salary.[2]</w:t>
                       </w:r>
                     </w:p>
                   </w:txbxContent>
@@ -1818,6 +1793,220 @@
       <w:pPr>
         <w:pStyle w:val="ListParagraph"/>
       </w:pPr>
+      <w:r>
+        <w:t>Standard deviation is a number used to tell how measurements for a group are spread out from the mean.</w:t>
+      </w:r>
+      <w:r>
+        <w:t xml:space="preserve"> A low standard deviation means that most of the numbers are close to the mean, and vice versa. The data greater than the mean plus 3 times std or the data less than the mean minus 3 times std may be the error data we should give another look at. We could see that capital-gain and capital-loss has a </w:t>
+      </w:r>
+      <w:proofErr w:type="gramStart"/>
+      <w:r>
+        <w:t>relative</w:t>
+      </w:r>
+      <w:proofErr w:type="gramEnd"/>
+      <w:r>
+        <w:t xml:space="preserve"> big std, which may re</w:t>
+      </w:r>
+      <w:r>
+        <w:rPr>
+          <w:rFonts w:hint="eastAsia"/>
+        </w:rPr>
+        <w:t>pre</w:t>
+      </w:r>
+      <w:r>
+        <w:t xml:space="preserve">sents </w:t>
+      </w:r>
+      <w:r>
+        <w:t xml:space="preserve">the </w:t>
+      </w:r>
+      <w:r>
+        <w:lastRenderedPageBreak/>
+        <w:t>variance of the data is large.</w:t>
+      </w:r>
+    </w:p>
+    <w:p/>
+    <w:p>
+      <w:pPr>
+        <w:pStyle w:val="ListParagraph"/>
+        <w:numPr>
+          <w:ilvl w:val="0"/>
+          <w:numId w:val="2"/>
+        </w:numPr>
+      </w:pPr>
+      <w:r>
+        <w:t>Visualize the most important or interesting attributes</w:t>
+      </w:r>
+    </w:p>
+    <w:p>
+      <w:pPr>
+        <w:pStyle w:val="ListParagraph"/>
+        <w:numPr>
+          <w:ilvl w:val="0"/>
+          <w:numId w:val="4"/>
+        </w:numPr>
+      </w:pPr>
+      <w:r>
+        <w:t xml:space="preserve">Plot the histogram of the capital gain and capital loss. We can see from the histogram that almost all people’s capital gain and loss are 0, which means there’re no gains or losses that an </w:t>
+      </w:r>
+      <w:proofErr w:type="gramStart"/>
+      <w:r>
+        <w:t>individual experiences</w:t>
+      </w:r>
+      <w:proofErr w:type="gramEnd"/>
+      <w:r>
+        <w:t xml:space="preserve"> on the sale of a capital asset.</w:t>
+      </w:r>
+    </w:p>
+    <w:p>
+      <w:pPr>
+        <w:pStyle w:val="ListParagraph"/>
+        <w:numPr>
+          <w:ilvl w:val="0"/>
+          <w:numId w:val="4"/>
+        </w:numPr>
+      </w:pPr>
+      <w:r>
+        <w:t xml:space="preserve">Plot the pie chart of races and </w:t>
+      </w:r>
+      <w:proofErr w:type="spellStart"/>
+      <w:r>
+        <w:t>workclasses</w:t>
+      </w:r>
+      <w:proofErr w:type="spellEnd"/>
+      <w:r>
+        <w:t xml:space="preserve">. The dominate races is white which consists 86% of the people and the dominate </w:t>
+      </w:r>
+      <w:proofErr w:type="spellStart"/>
+      <w:r>
+        <w:t>workclass</w:t>
+      </w:r>
+      <w:proofErr w:type="spellEnd"/>
+      <w:r>
+        <w:t xml:space="preserve"> is private which consists 73.9% of the people.</w:t>
+      </w:r>
+    </w:p>
+    <w:p>
+      <w:pPr>
+        <w:pStyle w:val="ListParagraph"/>
+        <w:numPr>
+          <w:ilvl w:val="0"/>
+          <w:numId w:val="4"/>
+        </w:numPr>
+      </w:pPr>
+      <w:r>
+        <w:t xml:space="preserve">Plot the boxplot of ages in different </w:t>
+      </w:r>
+      <w:proofErr w:type="spellStart"/>
+      <w:r>
+        <w:t>workclasses</w:t>
+      </w:r>
+      <w:proofErr w:type="spellEnd"/>
+      <w:r>
+        <w:t xml:space="preserve">. We can see that the range, </w:t>
+      </w:r>
+      <w:proofErr w:type="spellStart"/>
+      <w:r>
+        <w:t>quatiles</w:t>
+      </w:r>
+      <w:proofErr w:type="spellEnd"/>
+      <w:r>
+        <w:t xml:space="preserve"> and median of age differs from </w:t>
+      </w:r>
+      <w:proofErr w:type="spellStart"/>
+      <w:r>
+        <w:t>workclass</w:t>
+      </w:r>
+      <w:proofErr w:type="spellEnd"/>
+      <w:r>
+        <w:t xml:space="preserve"> to </w:t>
+      </w:r>
+      <w:proofErr w:type="spellStart"/>
+      <w:r>
+        <w:t>workclass</w:t>
+      </w:r>
+      <w:proofErr w:type="spellEnd"/>
+      <w:r>
+        <w:t>. People in their younger age may be more willing to work without pay.</w:t>
+      </w:r>
+    </w:p>
+    <w:p>
+      <w:pPr>
+        <w:pStyle w:val="ListParagraph"/>
+        <w:numPr>
+          <w:ilvl w:val="0"/>
+          <w:numId w:val="2"/>
+        </w:numPr>
+      </w:pPr>
+      <w:r>
+        <w:t>Explore the relationships among the attributes, ex</w:t>
+      </w:r>
+      <w:r>
+        <w:rPr>
+          <w:rFonts w:hint="eastAsia"/>
+        </w:rPr>
+        <w:t>cl</w:t>
+      </w:r>
+      <w:r>
+        <w:t>uding the class attribute</w:t>
+      </w:r>
+    </w:p>
+    <w:p>
+      <w:pPr>
+        <w:pStyle w:val="ListParagraph"/>
+      </w:pPr>
+      <w:r>
+        <w:t>We use the correlation matrix. Each element in the correlation matrix is a correlation coefficient r which measures the strength and direction of a linear relationship between the row and column variables. The value of r is always between +1 and -1.</w:t>
+      </w:r>
+    </w:p>
+    <w:p>
+      <w:pPr>
+        <w:pStyle w:val="ListParagraph"/>
+      </w:pPr>
+      <w:r>
+        <w:t xml:space="preserve">We can see a positive linear relationship between the education and income, which means a person may receive higher income with higher education level. There a slightly weak positive linear relationship between age and income, which means a person may receive higher income when he grows older. There are other attributes which has the positive linear relationship with income, including capital-gain, hours-per-week and loss. </w:t>
+      </w:r>
+      <w:proofErr w:type="spellStart"/>
+      <w:r>
+        <w:t>Fnlwgt</w:t>
+      </w:r>
+      <w:proofErr w:type="spellEnd"/>
+      <w:r>
+        <w:t xml:space="preserve"> has a very weak </w:t>
+      </w:r>
+      <w:r>
+        <w:t>negative linear relationship, which is too small that we can say they don’t relate very much.</w:t>
+      </w:r>
+    </w:p>
+    <w:p/>
+    <w:p>
+      <w:pPr>
+        <w:pStyle w:val="ListParagraph"/>
+        <w:numPr>
+          <w:ilvl w:val="0"/>
+          <w:numId w:val="2"/>
+        </w:numPr>
+      </w:pPr>
+      <w:r>
+        <w:t>Identify and explain any interesting relationships between the class attribute and the other attributes.</w:t>
+      </w:r>
+    </w:p>
+    <w:p>
+      <w:pPr>
+        <w:pStyle w:val="ListParagraph"/>
+      </w:pPr>
+    </w:p>
+    <w:p>
+      <w:pPr>
+        <w:ind w:left="720"/>
+        <w:rPr>
+          <w:rFonts w:hint="eastAsia"/>
+        </w:rPr>
+      </w:pPr>
+    </w:p>
+    <w:p>
+      <w:pPr>
+        <w:pStyle w:val="ListParagraph"/>
+      </w:pPr>
     </w:p>
     <w:p>
       <w:r>
@@ -1845,7 +2034,6 @@
     </w:p>
     <w:p>
       <w:r>
-        <w:lastRenderedPageBreak/>
         <w:t xml:space="preserve">[2] </w:t>
       </w:r>
       <w:proofErr w:type="spellStart"/>
@@ -1950,6 +2138,95 @@
 <file path=word/numbering.xml><?xml version="1.0" encoding="utf-8"?>
 <w:numbering xmlns:wpc="http://schemas.microsoft.com/office/word/2010/wordprocessingCanvas" xmlns:cx="http://schemas.microsoft.com/office/drawing/2014/chartex" xmlns:cx1="http://schemas.microsoft.com/office/drawing/2015/9/8/chartex" xmlns:cx2="http://schemas.microsoft.com/office/drawing/2015/10/21/chartex" xmlns:cx3="http://schemas.microsoft.com/office/drawing/2016/5/9/chartex" xmlns:cx4="http://schemas.microsoft.com/office/drawing/2016/5/10/chartex" xmlns:cx5="http://schemas.microsoft.com/office/drawing/2016/5/11/chartex" xmlns:cx6="http://schemas.microsoft.com/office/drawing/2016/5/12/chartex" xmlns:cx7="http://schemas.microsoft.com/office/drawing/2016/5/13/chartex" xmlns:cx8="http://schemas.microsoft.com/office/drawing/2016/5/14/chartex" xmlns:mc="http://schemas.openxmlformats.org/markup-compatibility/2006" xmlns:aink="http://schemas.microsoft.com/office/drawing/2016/ink" xmlns:am3d="http://schemas.microsoft.com/office/drawing/2017/model3d" xmlns:o="urn:schemas-microsoft-com:office:office" xmlns:r="http://schemas.openxmlformats.org/officeDocument/2006/relationships" xmlns:m="http://schemas.openxmlformats.org/officeDocument/2006/math" xmlns:v="urn:schemas-microsoft-com:vml" xmlns:wp14="http://schemas.microsoft.com/office/word/2010/wordprocessingDrawing" xmlns:wp="http://schemas.openxmlformats.org/drawingml/2006/wordprocessingDrawing" xmlns:w10="urn:schemas-microsoft-com:office:word" xmlns:w="http://schemas.openxmlformats.org/wordprocessingml/2006/main" xmlns:w14="http://schemas.microsoft.com/office/word/2010/wordml" xmlns:w15="http://schemas.microsoft.com/office/word/2012/wordml" xmlns:w16cid="http://schemas.microsoft.com/office/word/2016/wordml/cid" xmlns:w16se="http://schemas.microsoft.com/office/word/2015/wordml/symex" xmlns:wpg="http://schemas.microsoft.com/office/word/2010/wordprocessingGroup" xmlns:wpi="http://schemas.microsoft.com/office/word/2010/wordprocessingInk" xmlns:wne="http://schemas.microsoft.com/office/word/2006/wordml" xmlns:wps="http://schemas.microsoft.com/office/word/2010/wordprocessingShape" mc:Ignorable="w14 w15 w16se w16cid wp14">
   <w:abstractNum w:abstractNumId="0" w15:restartNumberingAfterBreak="0">
+    <w:nsid w:val="12E6459C"/>
+    <w:multiLevelType w:val="hybridMultilevel"/>
+    <w:tmpl w:val="3808FAC2"/>
+    <w:lvl w:ilvl="0" w:tplc="F52EA032">
+      <w:start w:val="1"/>
+      <w:numFmt w:val="decimal"/>
+      <w:lvlText w:val="%1."/>
+      <w:lvlJc w:val="left"/>
+      <w:pPr>
+        <w:ind w:left="1080" w:hanging="360"/>
+      </w:pPr>
+      <w:rPr>
+        <w:rFonts w:hint="default"/>
+      </w:rPr>
+    </w:lvl>
+    <w:lvl w:ilvl="1" w:tplc="04090019" w:tentative="1">
+      <w:start w:val="1"/>
+      <w:numFmt w:val="lowerLetter"/>
+      <w:lvlText w:val="%2."/>
+      <w:lvlJc w:val="left"/>
+      <w:pPr>
+        <w:ind w:left="1800" w:hanging="360"/>
+      </w:pPr>
+    </w:lvl>
+    <w:lvl w:ilvl="2" w:tplc="0409001B" w:tentative="1">
+      <w:start w:val="1"/>
+      <w:numFmt w:val="lowerRoman"/>
+      <w:lvlText w:val="%3."/>
+      <w:lvlJc w:val="right"/>
+      <w:pPr>
+        <w:ind w:left="2520" w:hanging="180"/>
+      </w:pPr>
+    </w:lvl>
+    <w:lvl w:ilvl="3" w:tplc="0409000F" w:tentative="1">
+      <w:start w:val="1"/>
+      <w:numFmt w:val="decimal"/>
+      <w:lvlText w:val="%4."/>
+      <w:lvlJc w:val="left"/>
+      <w:pPr>
+        <w:ind w:left="3240" w:hanging="360"/>
+      </w:pPr>
+    </w:lvl>
+    <w:lvl w:ilvl="4" w:tplc="04090019" w:tentative="1">
+      <w:start w:val="1"/>
+      <w:numFmt w:val="lowerLetter"/>
+      <w:lvlText w:val="%5."/>
+      <w:lvlJc w:val="left"/>
+      <w:pPr>
+        <w:ind w:left="3960" w:hanging="360"/>
+      </w:pPr>
+    </w:lvl>
+    <w:lvl w:ilvl="5" w:tplc="0409001B" w:tentative="1">
+      <w:start w:val="1"/>
+      <w:numFmt w:val="lowerRoman"/>
+      <w:lvlText w:val="%6."/>
+      <w:lvlJc w:val="right"/>
+      <w:pPr>
+        <w:ind w:left="4680" w:hanging="180"/>
+      </w:pPr>
+    </w:lvl>
+    <w:lvl w:ilvl="6" w:tplc="0409000F" w:tentative="1">
+      <w:start w:val="1"/>
+      <w:numFmt w:val="decimal"/>
+      <w:lvlText w:val="%7."/>
+      <w:lvlJc w:val="left"/>
+      <w:pPr>
+        <w:ind w:left="5400" w:hanging="360"/>
+      </w:pPr>
+    </w:lvl>
+    <w:lvl w:ilvl="7" w:tplc="04090019" w:tentative="1">
+      <w:start w:val="1"/>
+      <w:numFmt w:val="lowerLetter"/>
+      <w:lvlText w:val="%8."/>
+      <w:lvlJc w:val="left"/>
+      <w:pPr>
+        <w:ind w:left="6120" w:hanging="360"/>
+      </w:pPr>
+    </w:lvl>
+    <w:lvl w:ilvl="8" w:tplc="0409001B" w:tentative="1">
+      <w:start w:val="1"/>
+      <w:numFmt w:val="lowerRoman"/>
+      <w:lvlText w:val="%9."/>
+      <w:lvlJc w:val="right"/>
+      <w:pPr>
+        <w:ind w:left="6840" w:hanging="180"/>
+      </w:pPr>
+    </w:lvl>
+  </w:abstractNum>
+  <w:abstractNum w:abstractNumId="1" w15:restartNumberingAfterBreak="0">
     <w:nsid w:val="31C051B5"/>
     <w:multiLevelType w:val="hybridMultilevel"/>
     <w:tmpl w:val="697E6DB0"/>
@@ -2062,10 +2339,10 @@
       </w:rPr>
     </w:lvl>
   </w:abstractNum>
-  <w:abstractNum w:abstractNumId="1" w15:restartNumberingAfterBreak="0">
+  <w:abstractNum w:abstractNumId="2" w15:restartNumberingAfterBreak="0">
     <w:nsid w:val="5BB56ABE"/>
     <w:multiLevelType w:val="hybridMultilevel"/>
-    <w:tmpl w:val="2CF89A7E"/>
+    <w:tmpl w:val="CC7898AC"/>
     <w:lvl w:ilvl="0" w:tplc="04090001">
       <w:start w:val="1"/>
       <w:numFmt w:val="bullet"/>
@@ -2175,7 +2452,7 @@
       </w:rPr>
     </w:lvl>
   </w:abstractNum>
-  <w:abstractNum w:abstractNumId="2" w15:restartNumberingAfterBreak="0">
+  <w:abstractNum w:abstractNumId="3" w15:restartNumberingAfterBreak="0">
     <w:nsid w:val="723A6957"/>
     <w:multiLevelType w:val="multilevel"/>
     <w:tmpl w:val="D610D57E"/>
@@ -2289,13 +2566,16 @@
     </w:lvl>
   </w:abstractNum>
   <w:num w:numId="1">
-    <w:abstractNumId w:val="0"/>
+    <w:abstractNumId w:val="1"/>
   </w:num>
   <w:num w:numId="2">
-    <w:abstractNumId w:val="1"/>
+    <w:abstractNumId w:val="2"/>
   </w:num>
   <w:num w:numId="3">
-    <w:abstractNumId w:val="2"/>
+    <w:abstractNumId w:val="3"/>
+  </w:num>
+  <w:num w:numId="4">
+    <w:abstractNumId w:val="0"/>
   </w:num>
 </w:numbering>
 </file>

</xml_diff>